<commit_message>
Update resume (last job, delete some information about deploying, show linkedin link, replace h5 tag with p tag in titles) and css file
</commit_message>
<xml_diff>
--- a/resume/Kirill Ilyin.docx
+++ b/resume/Kirill Ilyin.docx
@@ -35,6 +35,8 @@
         </w:rPr>
         <w:t>Ilyin</w:t>
       </w:r>
+      <w:bookmarkStart w:id="0" w:name="_GoBack"/>
+      <w:bookmarkEnd w:id="0"/>
       <w:proofErr w:type="spellEnd"/>
     </w:p>
     <w:p>
@@ -213,6 +215,7 @@
         <w:ind w:left="3600"/>
         <w:jc w:val="both"/>
         <w:rPr>
+          <w:rStyle w:val="InternetLink"/>
           <w:rFonts w:ascii="Times New Roman" w:hAnsi="Times New Roman" w:cs="Times New Roman"/>
           <w:sz w:val="20"/>
           <w:szCs w:val="20"/>
@@ -276,6 +279,171 @@
           <w:sz w:val="20"/>
           <w:szCs w:val="20"/>
         </w:rPr>
+        <w:t>LinkedIn</w:t>
+      </w:r>
+      <w:r>
+        <w:rPr>
+          <w:rFonts w:ascii="Times New Roman" w:hAnsi="Times New Roman" w:cs="Times New Roman"/>
+          <w:b/>
+          <w:bCs/>
+          <w:sz w:val="20"/>
+          <w:szCs w:val="20"/>
+        </w:rPr>
+        <w:t>:</w:t>
+      </w:r>
+      <w:r>
+        <w:rPr>
+          <w:rFonts w:ascii="Times New Roman" w:hAnsi="Times New Roman" w:cs="Times New Roman"/>
+          <w:b/>
+          <w:bCs/>
+          <w:sz w:val="20"/>
+          <w:szCs w:val="20"/>
+        </w:rPr>
+        <w:tab/>
+      </w:r>
+      <w:hyperlink r:id="rId8" w:history="1">
+        <w:r>
+          <w:rPr>
+            <w:rStyle w:val="a6"/>
+            <w:rFonts w:ascii="Times New Roman" w:hAnsi="Times New Roman" w:cs="Times New Roman"/>
+            <w:bCs/>
+            <w:sz w:val="20"/>
+            <w:szCs w:val="20"/>
+          </w:rPr>
+          <w:t>https</w:t>
+        </w:r>
+        <w:r>
+          <w:rPr>
+            <w:rStyle w:val="a6"/>
+            <w:rFonts w:ascii="Times New Roman" w:hAnsi="Times New Roman" w:cs="Times New Roman"/>
+            <w:bCs/>
+            <w:sz w:val="20"/>
+            <w:szCs w:val="20"/>
+          </w:rPr>
+          <w:t>://</w:t>
+        </w:r>
+        <w:r>
+          <w:rPr>
+            <w:rStyle w:val="a6"/>
+            <w:rFonts w:ascii="Times New Roman" w:hAnsi="Times New Roman" w:cs="Times New Roman"/>
+            <w:bCs/>
+            <w:sz w:val="20"/>
+            <w:szCs w:val="20"/>
+          </w:rPr>
+          <w:t>www</w:t>
+        </w:r>
+        <w:r>
+          <w:rPr>
+            <w:rStyle w:val="a6"/>
+            <w:rFonts w:ascii="Times New Roman" w:hAnsi="Times New Roman" w:cs="Times New Roman"/>
+            <w:bCs/>
+            <w:sz w:val="20"/>
+            <w:szCs w:val="20"/>
+          </w:rPr>
+          <w:t>.</w:t>
+        </w:r>
+        <w:r>
+          <w:rPr>
+            <w:rStyle w:val="a6"/>
+            <w:rFonts w:ascii="Times New Roman" w:hAnsi="Times New Roman" w:cs="Times New Roman"/>
+            <w:bCs/>
+            <w:sz w:val="20"/>
+            <w:szCs w:val="20"/>
+          </w:rPr>
+          <w:t>linkedin</w:t>
+        </w:r>
+        <w:r>
+          <w:rPr>
+            <w:rStyle w:val="a6"/>
+            <w:rFonts w:ascii="Times New Roman" w:hAnsi="Times New Roman" w:cs="Times New Roman"/>
+            <w:bCs/>
+            <w:sz w:val="20"/>
+            <w:szCs w:val="20"/>
+          </w:rPr>
+          <w:t>.</w:t>
+        </w:r>
+        <w:r>
+          <w:rPr>
+            <w:rStyle w:val="a6"/>
+            <w:rFonts w:ascii="Times New Roman" w:hAnsi="Times New Roman" w:cs="Times New Roman"/>
+            <w:bCs/>
+            <w:sz w:val="20"/>
+            <w:szCs w:val="20"/>
+          </w:rPr>
+          <w:t>com</w:t>
+        </w:r>
+        <w:r>
+          <w:rPr>
+            <w:rStyle w:val="a6"/>
+            <w:rFonts w:ascii="Times New Roman" w:hAnsi="Times New Roman" w:cs="Times New Roman"/>
+            <w:bCs/>
+            <w:sz w:val="20"/>
+            <w:szCs w:val="20"/>
+          </w:rPr>
+          <w:t>/</w:t>
+        </w:r>
+        <w:r>
+          <w:rPr>
+            <w:rStyle w:val="a6"/>
+            <w:rFonts w:ascii="Times New Roman" w:hAnsi="Times New Roman" w:cs="Times New Roman"/>
+            <w:bCs/>
+            <w:sz w:val="20"/>
+            <w:szCs w:val="20"/>
+          </w:rPr>
+          <w:t>in</w:t>
+        </w:r>
+        <w:r>
+          <w:rPr>
+            <w:rStyle w:val="a6"/>
+            <w:rFonts w:ascii="Times New Roman" w:hAnsi="Times New Roman" w:cs="Times New Roman"/>
+            <w:bCs/>
+            <w:sz w:val="20"/>
+            <w:szCs w:val="20"/>
+          </w:rPr>
+          <w:t>/</w:t>
+        </w:r>
+        <w:r>
+          <w:rPr>
+            <w:rStyle w:val="a6"/>
+            <w:rFonts w:ascii="Times New Roman" w:hAnsi="Times New Roman" w:cs="Times New Roman"/>
+            <w:bCs/>
+            <w:sz w:val="20"/>
+            <w:szCs w:val="20"/>
+          </w:rPr>
+          <w:t>cuurjol</w:t>
+        </w:r>
+        <w:r>
+          <w:rPr>
+            <w:rStyle w:val="a6"/>
+            <w:rFonts w:ascii="Times New Roman" w:hAnsi="Times New Roman" w:cs="Times New Roman"/>
+            <w:bCs/>
+            <w:sz w:val="20"/>
+            <w:szCs w:val="20"/>
+          </w:rPr>
+          <w:t>/</w:t>
+        </w:r>
+      </w:hyperlink>
+    </w:p>
+    <w:p>
+      <w:pPr>
+        <w:spacing w:line="312" w:lineRule="auto"/>
+        <w:ind w:left="3600"/>
+        <w:jc w:val="both"/>
+        <w:rPr>
+          <w:rFonts w:ascii="Times New Roman" w:hAnsi="Times New Roman" w:cs="Times New Roman"/>
+          <w:bCs/>
+          <w:sz w:val="20"/>
+          <w:szCs w:val="20"/>
+        </w:rPr>
+      </w:pPr>
+      <w:r>
+        <w:rPr>
+          <w:rFonts w:ascii="Times New Roman" w:hAnsi="Times New Roman" w:cs="Times New Roman"/>
+          <w:b/>
+          <w:bCs/>
+          <w:sz w:val="20"/>
+          <w:szCs w:val="20"/>
+        </w:rPr>
         <w:t>Telegram:</w:t>
       </w:r>
       <w:r>
@@ -355,7 +523,7 @@
         </w:rPr>
         <w:tab/>
       </w:r>
-      <w:hyperlink r:id="rId8">
+      <w:hyperlink r:id="rId9">
         <w:r>
           <w:rPr>
             <w:rStyle w:val="InternetLink"/>
@@ -727,7 +895,7 @@
         </w:rPr>
         <w:t xml:space="preserve">I started developing in Ruby on Rails from September 2018 and continue to this day. During this period of time, I successfully completed an intensive Ruby on Rails course from the online school </w:t>
       </w:r>
-      <w:hyperlink r:id="rId9">
+      <w:hyperlink r:id="rId10">
         <w:r>
           <w:rPr>
             <w:rStyle w:val="InternetLink"/>
@@ -1099,82 +1267,6 @@
       </w:pPr>
       <w:r>
         <w:rPr>
-          <w:rStyle w:val="StrongEmphasis"/>
-          <w:rFonts w:ascii="Times New Roman" w:hAnsi="Times New Roman" w:cs="Times New Roman"/>
-          <w:b w:val="0"/>
-          <w:bCs w:val="0"/>
-          <w:sz w:val="20"/>
-          <w:szCs w:val="20"/>
-        </w:rPr>
-        <w:t xml:space="preserve">Deploying applications on </w:t>
-      </w:r>
-      <w:proofErr w:type="spellStart"/>
-      <w:r>
-        <w:rPr>
-          <w:rStyle w:val="StrongEmphasis"/>
-          <w:rFonts w:ascii="Times New Roman" w:hAnsi="Times New Roman" w:cs="Times New Roman"/>
-          <w:b w:val="0"/>
-          <w:bCs w:val="0"/>
-          <w:sz w:val="20"/>
-          <w:szCs w:val="20"/>
-        </w:rPr>
-        <w:t>Heroku</w:t>
-      </w:r>
-      <w:proofErr w:type="spellEnd"/>
-      <w:r>
-        <w:rPr>
-          <w:rStyle w:val="StrongEmphasis"/>
-          <w:rFonts w:ascii="Times New Roman" w:hAnsi="Times New Roman" w:cs="Times New Roman"/>
-          <w:b w:val="0"/>
-          <w:bCs w:val="0"/>
-          <w:sz w:val="20"/>
-          <w:szCs w:val="20"/>
-        </w:rPr>
-        <w:t>, VPS (</w:t>
-      </w:r>
-      <w:proofErr w:type="spellStart"/>
-      <w:r>
-        <w:rPr>
-          <w:rStyle w:val="StrongEmphasis"/>
-          <w:rFonts w:ascii="Times New Roman" w:hAnsi="Times New Roman" w:cs="Times New Roman"/>
-          <w:b w:val="0"/>
-          <w:bCs w:val="0"/>
-          <w:sz w:val="20"/>
-          <w:szCs w:val="20"/>
-        </w:rPr>
-        <w:t>nginx</w:t>
-      </w:r>
-      <w:proofErr w:type="spellEnd"/>
-      <w:r>
-        <w:rPr>
-          <w:rStyle w:val="StrongEmphasis"/>
-          <w:rFonts w:ascii="Times New Roman" w:hAnsi="Times New Roman" w:cs="Times New Roman"/>
-          <w:b w:val="0"/>
-          <w:bCs w:val="0"/>
-          <w:sz w:val="20"/>
-          <w:szCs w:val="20"/>
-        </w:rPr>
-        <w:t xml:space="preserve"> + passenger) or using the Capistrano gem.</w:t>
-      </w:r>
-    </w:p>
-    <w:p>
-      <w:pPr>
-        <w:pStyle w:val="a3"/>
-        <w:numPr>
-          <w:ilvl w:val="0"/>
-          <w:numId w:val="2"/>
-        </w:numPr>
-        <w:spacing w:after="0" w:line="312" w:lineRule="auto"/>
-        <w:ind w:left="0" w:firstLine="0"/>
-        <w:jc w:val="both"/>
-        <w:rPr>
-          <w:rFonts w:ascii="Times New Roman" w:hAnsi="Times New Roman" w:cs="Times New Roman"/>
-          <w:sz w:val="22"/>
-          <w:szCs w:val="22"/>
-        </w:rPr>
-      </w:pPr>
-      <w:r>
-        <w:rPr>
           <w:rFonts w:ascii="Times New Roman" w:hAnsi="Times New Roman" w:cs="Times New Roman"/>
           <w:sz w:val="20"/>
           <w:szCs w:val="20"/>
@@ -1276,7 +1368,7 @@
           <w:rFonts w:ascii="Times New Roman" w:hAnsi="Times New Roman" w:cs="Times New Roman"/>
         </w:rPr>
       </w:pPr>
-      <w:hyperlink r:id="rId10" w:history="1">
+      <w:hyperlink r:id="rId11" w:history="1">
         <w:r>
           <w:rPr>
             <w:rStyle w:val="a6"/>
@@ -1320,7 +1412,7 @@
         </w:rPr>
         <w:t xml:space="preserve">eb application, a clone of the famous Web site </w:t>
       </w:r>
-      <w:hyperlink r:id="rId11">
+      <w:hyperlink r:id="rId12">
         <w:r>
           <w:rPr>
             <w:rStyle w:val="StrongEmphasis"/>
@@ -1344,7 +1436,7 @@
         </w:rPr>
         <w:t xml:space="preserve"> (</w:t>
       </w:r>
-      <w:hyperlink r:id="rId12" w:history="1">
+      <w:hyperlink r:id="rId13" w:history="1">
         <w:r>
           <w:rPr>
             <w:rStyle w:val="a6"/>
@@ -1392,7 +1484,7 @@
           <w:rFonts w:ascii="Times New Roman" w:hAnsi="Times New Roman" w:cs="Times New Roman"/>
         </w:rPr>
       </w:pPr>
-      <w:hyperlink r:id="rId13" w:history="1">
+      <w:hyperlink r:id="rId14" w:history="1">
         <w:r>
           <w:rPr>
             <w:rStyle w:val="a6"/>
@@ -1447,7 +1539,7 @@
         </w:rPr>
         <w:t xml:space="preserve"> (</w:t>
       </w:r>
-      <w:hyperlink r:id="rId14" w:history="1">
+      <w:hyperlink r:id="rId15" w:history="1">
         <w:r>
           <w:rPr>
             <w:rStyle w:val="a6"/>
@@ -1500,6 +1592,17 @@
           <w:szCs w:val="20"/>
         </w:rPr>
       </w:pPr>
+      <w:hyperlink r:id="rId16" w:history="1">
+        <w:r>
+          <w:rPr>
+            <w:rStyle w:val="a6"/>
+            <w:rFonts w:ascii="Times New Roman" w:hAnsi="Times New Roman" w:cs="Times New Roman"/>
+            <w:sz w:val="20"/>
+            <w:szCs w:val="20"/>
+          </w:rPr>
+          <w:t>LERAMIZ</w:t>
+        </w:r>
+      </w:hyperlink>
       <w:r>
         <w:rPr>
           <w:rStyle w:val="StrongEmphasis"/>
@@ -1509,7 +1612,7 @@
           <w:sz w:val="20"/>
           <w:szCs w:val="20"/>
         </w:rPr>
-        <w:fldChar w:fldCharType="begin"/>
+        <w:t xml:space="preserve"> — </w:t>
       </w:r>
       <w:r>
         <w:rPr>
@@ -1520,7 +1623,7 @@
           <w:sz w:val="20"/>
           <w:szCs w:val="20"/>
         </w:rPr>
-        <w:instrText xml:space="preserve"> HYPERLINK "https://cuurjol-leramiz.herokuapp.com/" </w:instrText>
+        <w:t>w</w:t>
       </w:r>
       <w:r>
         <w:rPr>
@@ -1531,17 +1634,9 @@
           <w:sz w:val="20"/>
           <w:szCs w:val="20"/>
         </w:rPr>
-        <w:fldChar w:fldCharType="separate"/>
-      </w:r>
-      <w:r>
-        <w:rPr>
-          <w:rStyle w:val="a6"/>
-          <w:rFonts w:ascii="Times New Roman" w:hAnsi="Times New Roman" w:cs="Times New Roman"/>
-          <w:sz w:val="20"/>
-          <w:szCs w:val="20"/>
-        </w:rPr>
-        <w:t>LERAMIZ</w:t>
-      </w:r>
+        <w:t xml:space="preserve">eb application, a simple chat made on </w:t>
+      </w:r>
+      <w:proofErr w:type="spellStart"/>
       <w:r>
         <w:rPr>
           <w:rStyle w:val="StrongEmphasis"/>
@@ -1551,8 +1646,9 @@
           <w:sz w:val="20"/>
           <w:szCs w:val="20"/>
         </w:rPr>
-        <w:fldChar w:fldCharType="end"/>
-      </w:r>
+        <w:t>ActionCable</w:t>
+      </w:r>
+      <w:proofErr w:type="spellEnd"/>
       <w:r>
         <w:rPr>
           <w:rStyle w:val="StrongEmphasis"/>
@@ -1562,8 +1658,9 @@
           <w:sz w:val="20"/>
           <w:szCs w:val="20"/>
         </w:rPr>
-        <w:t xml:space="preserve"> — </w:t>
-      </w:r>
+        <w:t xml:space="preserve"> </w:t>
+      </w:r>
+      <w:proofErr w:type="spellStart"/>
       <w:r>
         <w:rPr>
           <w:rStyle w:val="StrongEmphasis"/>
@@ -1573,8 +1670,9 @@
           <w:sz w:val="20"/>
           <w:szCs w:val="20"/>
         </w:rPr>
-        <w:t>w</w:t>
-      </w:r>
+        <w:t>WebSockets</w:t>
+      </w:r>
+      <w:proofErr w:type="spellEnd"/>
       <w:r>
         <w:rPr>
           <w:rStyle w:val="StrongEmphasis"/>
@@ -1584,101 +1682,19 @@
           <w:sz w:val="20"/>
           <w:szCs w:val="20"/>
         </w:rPr>
-        <w:t xml:space="preserve">eb application, a simple chat made on </w:t>
-      </w:r>
-      <w:proofErr w:type="spellStart"/>
-      <w:r>
-        <w:rPr>
-          <w:rStyle w:val="StrongEmphasis"/>
-          <w:rFonts w:ascii="Times New Roman" w:hAnsi="Times New Roman" w:cs="Times New Roman"/>
-          <w:b w:val="0"/>
-          <w:bCs w:val="0"/>
-          <w:sz w:val="20"/>
-          <w:szCs w:val="20"/>
-        </w:rPr>
-        <w:t>ActionCable</w:t>
-      </w:r>
-      <w:proofErr w:type="spellEnd"/>
-      <w:r>
-        <w:rPr>
-          <w:rStyle w:val="StrongEmphasis"/>
-          <w:rFonts w:ascii="Times New Roman" w:hAnsi="Times New Roman" w:cs="Times New Roman"/>
-          <w:b w:val="0"/>
-          <w:bCs w:val="0"/>
-          <w:sz w:val="20"/>
-          <w:szCs w:val="20"/>
-        </w:rPr>
-        <w:t xml:space="preserve"> </w:t>
-      </w:r>
-      <w:proofErr w:type="spellStart"/>
-      <w:r>
-        <w:rPr>
-          <w:rStyle w:val="StrongEmphasis"/>
-          <w:rFonts w:ascii="Times New Roman" w:hAnsi="Times New Roman" w:cs="Times New Roman"/>
-          <w:b w:val="0"/>
-          <w:bCs w:val="0"/>
-          <w:sz w:val="20"/>
-          <w:szCs w:val="20"/>
-        </w:rPr>
-        <w:t>WebSockets</w:t>
-      </w:r>
-      <w:proofErr w:type="spellEnd"/>
-      <w:r>
-        <w:rPr>
-          <w:rStyle w:val="StrongEmphasis"/>
-          <w:rFonts w:ascii="Times New Roman" w:hAnsi="Times New Roman" w:cs="Times New Roman"/>
-          <w:b w:val="0"/>
-          <w:bCs w:val="0"/>
-          <w:sz w:val="20"/>
-          <w:szCs w:val="20"/>
-        </w:rPr>
         <w:t xml:space="preserve"> (</w:t>
       </w:r>
-      <w:r>
-        <w:rPr>
-          <w:rStyle w:val="tlid-translation"/>
-          <w:rFonts w:ascii="Times New Roman" w:hAnsi="Times New Roman" w:cs="Times New Roman"/>
-          <w:sz w:val="20"/>
-          <w:lang w:val="en"/>
-        </w:rPr>
-        <w:fldChar w:fldCharType="begin"/>
-      </w:r>
-      <w:r>
-        <w:rPr>
-          <w:rStyle w:val="tlid-translation"/>
-          <w:rFonts w:ascii="Times New Roman" w:hAnsi="Times New Roman" w:cs="Times New Roman"/>
-          <w:sz w:val="20"/>
-          <w:lang w:val="en"/>
-        </w:rPr>
-        <w:instrText xml:space="preserve"> HYPERLINK "https://github.com/cuurjol/leramiz" </w:instrText>
-      </w:r>
-      <w:r>
-        <w:rPr>
-          <w:rStyle w:val="tlid-translation"/>
-          <w:rFonts w:ascii="Times New Roman" w:hAnsi="Times New Roman" w:cs="Times New Roman"/>
-          <w:sz w:val="20"/>
-          <w:lang w:val="en"/>
-        </w:rPr>
-        <w:fldChar w:fldCharType="separate"/>
-      </w:r>
-      <w:r>
-        <w:rPr>
-          <w:rStyle w:val="a6"/>
-          <w:rFonts w:ascii="Times New Roman" w:hAnsi="Times New Roman" w:cs="Times New Roman"/>
-          <w:sz w:val="20"/>
-          <w:lang w:val="en"/>
-        </w:rPr>
-        <w:t>project repository</w:t>
-      </w:r>
-      <w:r>
-        <w:rPr>
-          <w:rStyle w:val="tlid-translation"/>
-          <w:rFonts w:ascii="Times New Roman" w:hAnsi="Times New Roman" w:cs="Times New Roman"/>
-          <w:sz w:val="20"/>
-          <w:lang w:val="en"/>
-        </w:rPr>
-        <w:fldChar w:fldCharType="end"/>
-      </w:r>
+      <w:hyperlink r:id="rId17" w:history="1">
+        <w:r>
+          <w:rPr>
+            <w:rStyle w:val="a6"/>
+            <w:rFonts w:ascii="Times New Roman" w:hAnsi="Times New Roman" w:cs="Times New Roman"/>
+            <w:sz w:val="20"/>
+            <w:lang w:val="en"/>
+          </w:rPr>
+          <w:t>project repository</w:t>
+        </w:r>
+      </w:hyperlink>
       <w:r>
         <w:rPr>
           <w:rStyle w:val="StrongEmphasis"/>
@@ -1770,6 +1786,27 @@
           <w:sz w:val="20"/>
           <w:szCs w:val="20"/>
         </w:rPr>
+        <w:fldChar w:fldCharType="separate"/>
+      </w:r>
+      <w:proofErr w:type="spellStart"/>
+      <w:r>
+        <w:rPr>
+          <w:rStyle w:val="a6"/>
+          <w:rFonts w:ascii="Times New Roman" w:hAnsi="Times New Roman" w:cs="Times New Roman"/>
+          <w:sz w:val="20"/>
+          <w:szCs w:val="20"/>
+        </w:rPr>
+        <w:t>GitHub</w:t>
+      </w:r>
+      <w:proofErr w:type="spellEnd"/>
+      <w:r>
+        <w:rPr>
+          <w:rStyle w:val="a6"/>
+          <w:rFonts w:ascii="Times New Roman" w:hAnsi="Times New Roman" w:cs="Times New Roman"/>
+          <w:sz w:val="20"/>
+          <w:szCs w:val="20"/>
+        </w:rPr>
+        <w:t xml:space="preserve"> profile</w:t>
       </w:r>
       <w:r>
         <w:rPr>
@@ -1780,45 +1817,7 @@
           <w:sz w:val="20"/>
           <w:szCs w:val="20"/>
         </w:rPr>
-        <w:fldChar w:fldCharType="separate"/>
-      </w:r>
-      <w:proofErr w:type="spellStart"/>
-      <w:r>
-        <w:rPr>
-          <w:rStyle w:val="a6"/>
-          <w:rFonts w:ascii="Times New Roman" w:hAnsi="Times New Roman" w:cs="Times New Roman"/>
-          <w:sz w:val="20"/>
-          <w:szCs w:val="20"/>
-        </w:rPr>
-        <w:t>GitHub</w:t>
-      </w:r>
-      <w:proofErr w:type="spellEnd"/>
-      <w:r>
-        <w:rPr>
-          <w:rStyle w:val="a6"/>
-          <w:rFonts w:ascii="Times New Roman" w:hAnsi="Times New Roman" w:cs="Times New Roman"/>
-          <w:sz w:val="20"/>
-          <w:szCs w:val="20"/>
-        </w:rPr>
-        <w:t xml:space="preserve"> pr</w:t>
-      </w:r>
-      <w:r>
-        <w:rPr>
-          <w:rStyle w:val="a6"/>
-          <w:rFonts w:ascii="Times New Roman" w:hAnsi="Times New Roman" w:cs="Times New Roman"/>
-          <w:sz w:val="20"/>
-          <w:szCs w:val="20"/>
-        </w:rPr>
-        <w:t>o</w:t>
-      </w:r>
-      <w:r>
-        <w:rPr>
-          <w:rStyle w:val="a6"/>
-          <w:rFonts w:ascii="Times New Roman" w:hAnsi="Times New Roman" w:cs="Times New Roman"/>
-          <w:sz w:val="20"/>
-          <w:szCs w:val="20"/>
-        </w:rPr>
-        <w:t>file</w:t>
+        <w:fldChar w:fldCharType="end"/>
       </w:r>
       <w:r>
         <w:rPr>
@@ -1829,7 +1828,7 @@
           <w:sz w:val="20"/>
           <w:szCs w:val="20"/>
         </w:rPr>
-        <w:fldChar w:fldCharType="end"/>
+        <w:t>.</w:t>
       </w:r>
       <w:r>
         <w:rPr>
@@ -1840,7 +1839,7 @@
           <w:sz w:val="20"/>
           <w:szCs w:val="20"/>
         </w:rPr>
-        <w:t>.</w:t>
+        <w:t xml:space="preserve"> </w:t>
       </w:r>
       <w:r>
         <w:rPr>
@@ -1851,7 +1850,7 @@
           <w:sz w:val="20"/>
           <w:szCs w:val="20"/>
         </w:rPr>
-        <w:t xml:space="preserve"> </w:t>
+        <w:t>I also actively started solving various</w:t>
       </w:r>
       <w:r>
         <w:rPr>
@@ -1862,7 +1861,7 @@
           <w:sz w:val="20"/>
           <w:szCs w:val="20"/>
         </w:rPr>
-        <w:t>I also actively started solving various</w:t>
+        <w:t xml:space="preserve"> </w:t>
       </w:r>
       <w:r>
         <w:rPr>
@@ -1873,7 +1872,7 @@
           <w:sz w:val="20"/>
           <w:szCs w:val="20"/>
         </w:rPr>
-        <w:t xml:space="preserve"> </w:t>
+        <w:t>programming tasks and spent most of my time on the</w:t>
       </w:r>
       <w:r>
         <w:rPr>
@@ -1884,20 +1883,9 @@
           <w:sz w:val="20"/>
           <w:szCs w:val="20"/>
         </w:rPr>
-        <w:t>programming tasks and spent most of my time on the</w:t>
-      </w:r>
-      <w:r>
-        <w:rPr>
-          <w:rStyle w:val="StrongEmphasis"/>
-          <w:rFonts w:ascii="Times New Roman" w:hAnsi="Times New Roman" w:cs="Times New Roman"/>
-          <w:b w:val="0"/>
-          <w:bCs w:val="0"/>
-          <w:sz w:val="20"/>
-          <w:szCs w:val="20"/>
-        </w:rPr>
         <w:t xml:space="preserve"> </w:t>
       </w:r>
-      <w:hyperlink r:id="rId15" w:history="1">
+      <w:hyperlink r:id="rId18" w:history="1">
         <w:proofErr w:type="spellStart"/>
         <w:r>
           <w:rPr>
@@ -1965,7 +1953,7 @@
         </w:rPr>
         <w:t xml:space="preserve"> </w:t>
       </w:r>
-      <w:hyperlink r:id="rId16" w:history="1">
+      <w:hyperlink r:id="rId19" w:history="1">
         <w:proofErr w:type="spellStart"/>
         <w:r>
           <w:rPr>
@@ -2129,8 +2117,6 @@
         </w:rPr>
         <w:t xml:space="preserve"> and so on.</w:t>
       </w:r>
-      <w:bookmarkStart w:id="0" w:name="_GoBack"/>
-      <w:bookmarkEnd w:id="0"/>
     </w:p>
     <w:p>
       <w:pPr>
@@ -2168,7 +2154,12 @@
         <w:spacing w:after="0" w:line="312" w:lineRule="auto"/>
         <w:jc w:val="both"/>
         <w:rPr>
-          <w:rFonts w:ascii="Times New Roman" w:hAnsi="Times New Roman" w:cs="Times New Roman"/>
+          <w:rStyle w:val="StrongEmphasis"/>
+          <w:rFonts w:ascii="Times New Roman" w:hAnsi="Times New Roman" w:cs="Times New Roman"/>
+          <w:b w:val="0"/>
+          <w:bCs w:val="0"/>
+          <w:sz w:val="20"/>
+          <w:szCs w:val="20"/>
         </w:rPr>
       </w:pPr>
     </w:p>
@@ -2179,6 +2170,7 @@
         <w:jc w:val="both"/>
         <w:rPr>
           <w:rFonts w:ascii="Times New Roman" w:hAnsi="Times New Roman" w:cs="Times New Roman"/>
+          <w:sz w:val="20"/>
         </w:rPr>
       </w:pPr>
     </w:p>
@@ -2375,7 +2367,7 @@
                 <w:rFonts w:ascii="Times New Roman" w:hAnsi="Times New Roman" w:cs="Times New Roman"/>
                 <w:b w:val="0"/>
                 <w:bCs w:val="0"/>
-                <w:sz w:val="28"/>
+                <w:sz w:val="24"/>
                 <w:szCs w:val="22"/>
               </w:rPr>
             </w:pPr>
@@ -2384,7 +2376,7 @@
                 <w:rStyle w:val="StrongEmphasis"/>
                 <w:rFonts w:ascii="Times New Roman" w:hAnsi="Times New Roman" w:cs="Times New Roman"/>
                 <w:b/>
-                <w:sz w:val="28"/>
+                <w:sz w:val="24"/>
                 <w:szCs w:val="28"/>
               </w:rPr>
               <w:t>Technical Skills:</w:t>
@@ -2402,6 +2394,7 @@
               <w:jc w:val="both"/>
               <w:rPr>
                 <w:rFonts w:ascii="Times New Roman" w:hAnsi="Times New Roman" w:cs="Times New Roman"/>
+                <w:sz w:val="20"/>
               </w:rPr>
             </w:pPr>
             <w:r>
@@ -2483,7 +2476,7 @@
               <w:jc w:val="both"/>
               <w:rPr>
                 <w:rFonts w:ascii="Times New Roman" w:hAnsi="Times New Roman" w:cs="Times New Roman"/>
-                <w:sz w:val="22"/>
+                <w:sz w:val="20"/>
                 <w:szCs w:val="22"/>
               </w:rPr>
             </w:pPr>
@@ -2566,7 +2559,7 @@
               <w:jc w:val="both"/>
               <w:rPr>
                 <w:rFonts w:ascii="Times New Roman" w:hAnsi="Times New Roman" w:cs="Times New Roman"/>
-                <w:sz w:val="22"/>
+                <w:sz w:val="20"/>
                 <w:szCs w:val="22"/>
               </w:rPr>
             </w:pPr>
@@ -2651,7 +2644,7 @@
               <w:jc w:val="both"/>
               <w:rPr>
                 <w:rFonts w:ascii="Times New Roman" w:hAnsi="Times New Roman" w:cs="Times New Roman"/>
-                <w:sz w:val="22"/>
+                <w:sz w:val="20"/>
                 <w:szCs w:val="22"/>
               </w:rPr>
             </w:pPr>
@@ -2760,7 +2753,7 @@
               <w:jc w:val="both"/>
               <w:rPr>
                 <w:rFonts w:ascii="Times New Roman" w:hAnsi="Times New Roman" w:cs="Times New Roman"/>
-                <w:sz w:val="22"/>
+                <w:sz w:val="20"/>
                 <w:szCs w:val="22"/>
               </w:rPr>
             </w:pPr>
@@ -2808,31 +2801,7 @@
                 <w:sz w:val="20"/>
                 <w:szCs w:val="20"/>
               </w:rPr>
-              <w:t xml:space="preserve">, AWS, </w:t>
-            </w:r>
-            <w:proofErr w:type="spellStart"/>
-            <w:r>
-              <w:rPr>
-                <w:rStyle w:val="StrongEmphasis"/>
-                <w:rFonts w:ascii="Times New Roman" w:hAnsi="Times New Roman" w:cs="Times New Roman"/>
-                <w:b w:val="0"/>
-                <w:bCs w:val="0"/>
-                <w:sz w:val="20"/>
-                <w:szCs w:val="20"/>
-              </w:rPr>
-              <w:t>Nginx</w:t>
-            </w:r>
-            <w:proofErr w:type="spellEnd"/>
-            <w:r>
-              <w:rPr>
-                <w:rStyle w:val="StrongEmphasis"/>
-                <w:rFonts w:ascii="Times New Roman" w:hAnsi="Times New Roman" w:cs="Times New Roman"/>
-                <w:b w:val="0"/>
-                <w:bCs w:val="0"/>
-                <w:sz w:val="20"/>
-                <w:szCs w:val="20"/>
-              </w:rPr>
-              <w:t>/Passenger, Capistrano</w:t>
+              <w:t>, AWS, Capistrano</w:t>
             </w:r>
           </w:p>
           <w:p>
@@ -2924,7 +2893,6 @@
                 <w:rFonts w:ascii="Times New Roman" w:hAnsi="Times New Roman" w:cs="Times New Roman"/>
                 <w:b/>
                 <w:bCs/>
-                <w:sz w:val="28"/>
                 <w:szCs w:val="28"/>
               </w:rPr>
             </w:pPr>
@@ -2933,7 +2901,6 @@
                 <w:rFonts w:ascii="Times New Roman" w:hAnsi="Times New Roman" w:cs="Times New Roman"/>
                 <w:b/>
                 <w:bCs/>
-                <w:sz w:val="28"/>
                 <w:szCs w:val="28"/>
               </w:rPr>
               <w:t>Languages:</w:t>
@@ -3019,7 +2986,17 @@
                 <w:sz w:val="20"/>
                 <w:szCs w:val="20"/>
               </w:rPr>
-              <w:t>English (B1)</w:t>
+              <w:t>English (A2</w:t>
+            </w:r>
+            <w:r>
+              <w:rPr>
+                <w:rFonts w:ascii="Times New Roman" w:hAnsi="Times New Roman" w:cs="Times New Roman"/>
+                <w:b/>
+                <w:bCs/>
+                <w:sz w:val="20"/>
+                <w:szCs w:val="20"/>
+              </w:rPr>
+              <w:t>)</w:t>
             </w:r>
             <w:r>
               <w:rPr>
@@ -3046,7 +3023,23 @@
                 <w:sz w:val="20"/>
                 <w:szCs w:val="20"/>
               </w:rPr>
-              <w:t xml:space="preserve"> Intermediate level</w:t>
+              <w:t xml:space="preserve"> </w:t>
+            </w:r>
+            <w:r>
+              <w:rPr>
+                <w:rFonts w:ascii="Times New Roman" w:hAnsi="Times New Roman" w:cs="Times New Roman"/>
+                <w:sz w:val="20"/>
+                <w:szCs w:val="20"/>
+              </w:rPr>
+              <w:t>Pre-</w:t>
+            </w:r>
+            <w:r>
+              <w:rPr>
+                <w:rFonts w:ascii="Times New Roman" w:hAnsi="Times New Roman" w:cs="Times New Roman"/>
+                <w:sz w:val="20"/>
+                <w:szCs w:val="20"/>
+              </w:rPr>
+              <w:t>Intermediate level</w:t>
             </w:r>
           </w:p>
         </w:tc>
@@ -3288,7 +3281,7 @@
                 <w:sz w:val="20"/>
                 <w:szCs w:val="20"/>
               </w:rPr>
-              <w:t>until now</w:t>
+              <w:t>February 2021</w:t>
             </w:r>
           </w:p>
           <w:p>
@@ -3327,471 +3320,6 @@
                 <w:szCs w:val="20"/>
               </w:rPr>
               <w:t>Moscow</w:t>
-            </w:r>
-            <w:r>
-              <w:rPr>
-                <w:rFonts w:ascii="Times New Roman" w:hAnsi="Times New Roman" w:cs="Times New Roman"/>
-                <w:sz w:val="20"/>
-                <w:szCs w:val="20"/>
-              </w:rPr>
-              <w:t>, Russia</w:t>
-            </w:r>
-          </w:p>
-          <w:p>
-            <w:pPr>
-              <w:pStyle w:val="TableContents"/>
-              <w:spacing w:line="312" w:lineRule="auto"/>
-              <w:jc w:val="both"/>
-              <w:rPr>
-                <w:rFonts w:ascii="Times New Roman" w:hAnsi="Times New Roman" w:cs="Times New Roman"/>
-                <w:b/>
-                <w:bCs/>
-              </w:rPr>
-            </w:pPr>
-            <w:hyperlink r:id="rId17">
-              <w:r>
-                <w:rPr>
-                  <w:rStyle w:val="InternetLink"/>
-                  <w:rFonts w:ascii="Times New Roman" w:hAnsi="Times New Roman" w:cs="Times New Roman"/>
-                  <w:sz w:val="20"/>
-                  <w:szCs w:val="20"/>
-                </w:rPr>
-                <w:t>Official site</w:t>
-              </w:r>
-            </w:hyperlink>
-          </w:p>
-        </w:tc>
-        <w:tc>
-          <w:tcPr>
-            <w:tcW w:w="7265" w:type="dxa"/>
-            <w:shd w:val="clear" w:color="auto" w:fill="auto"/>
-          </w:tcPr>
-          <w:p>
-            <w:pPr>
-              <w:pStyle w:val="TableContents"/>
-              <w:spacing w:line="312" w:lineRule="auto"/>
-              <w:jc w:val="both"/>
-              <w:rPr>
-                <w:rFonts w:ascii="Times New Roman" w:hAnsi="Times New Roman" w:cs="Times New Roman"/>
-                <w:b/>
-                <w:bCs/>
-                <w:sz w:val="28"/>
-                <w:szCs w:val="28"/>
-              </w:rPr>
-            </w:pPr>
-            <w:r>
-              <w:rPr>
-                <w:rFonts w:ascii="Times New Roman" w:hAnsi="Times New Roman" w:cs="Times New Roman"/>
-                <w:b/>
-                <w:bCs/>
-                <w:sz w:val="28"/>
-                <w:szCs w:val="28"/>
-              </w:rPr>
-              <w:t>Responsibilities:</w:t>
-            </w:r>
-          </w:p>
-          <w:p>
-            <w:pPr>
-              <w:pStyle w:val="TableContents"/>
-              <w:spacing w:line="312" w:lineRule="auto"/>
-              <w:jc w:val="both"/>
-              <w:rPr>
-                <w:rFonts w:ascii="Times New Roman" w:hAnsi="Times New Roman" w:cs="Times New Roman"/>
-                <w:sz w:val="20"/>
-                <w:szCs w:val="20"/>
-              </w:rPr>
-            </w:pPr>
-          </w:p>
-          <w:p>
-            <w:pPr>
-              <w:pStyle w:val="TableContents"/>
-              <w:numPr>
-                <w:ilvl w:val="0"/>
-                <w:numId w:val="6"/>
-              </w:numPr>
-              <w:spacing w:line="312" w:lineRule="auto"/>
-              <w:ind w:left="0" w:firstLine="0"/>
-              <w:jc w:val="both"/>
-              <w:rPr>
-                <w:rFonts w:ascii="Times New Roman" w:hAnsi="Times New Roman" w:cs="Times New Roman"/>
-                <w:sz w:val="20"/>
-                <w:szCs w:val="20"/>
-              </w:rPr>
-            </w:pPr>
-            <w:r>
-              <w:rPr>
-                <w:rFonts w:ascii="Times New Roman" w:hAnsi="Times New Roman" w:cs="Times New Roman"/>
-                <w:sz w:val="20"/>
-                <w:szCs w:val="20"/>
-              </w:rPr>
-              <w:t>Creating new and improving an existing functionality in the sanatory.ru online booking service.</w:t>
-            </w:r>
-          </w:p>
-          <w:p>
-            <w:pPr>
-              <w:pStyle w:val="TableContents"/>
-              <w:numPr>
-                <w:ilvl w:val="0"/>
-                <w:numId w:val="6"/>
-              </w:numPr>
-              <w:spacing w:line="312" w:lineRule="auto"/>
-              <w:ind w:left="0" w:firstLine="0"/>
-              <w:jc w:val="both"/>
-              <w:rPr>
-                <w:rFonts w:ascii="Times New Roman" w:hAnsi="Times New Roman" w:cs="Times New Roman"/>
-                <w:sz w:val="20"/>
-                <w:szCs w:val="20"/>
-              </w:rPr>
-            </w:pPr>
-            <w:r>
-              <w:rPr>
-                <w:rFonts w:ascii="Times New Roman" w:hAnsi="Times New Roman" w:cs="Times New Roman"/>
-                <w:sz w:val="20"/>
-                <w:szCs w:val="20"/>
-              </w:rPr>
-              <w:t>Providing a technical support for the synchronization of tariffs for sanatoriums</w:t>
-            </w:r>
-            <w:r>
-              <w:rPr>
-                <w:rFonts w:ascii="Times New Roman" w:hAnsi="Times New Roman" w:cs="Times New Roman"/>
-                <w:sz w:val="20"/>
-                <w:szCs w:val="20"/>
-              </w:rPr>
-              <w:t>.</w:t>
-            </w:r>
-          </w:p>
-          <w:p>
-            <w:pPr>
-              <w:pStyle w:val="TableContents"/>
-              <w:spacing w:line="312" w:lineRule="auto"/>
-              <w:jc w:val="both"/>
-              <w:rPr>
-                <w:rFonts w:ascii="Times New Roman" w:hAnsi="Times New Roman" w:cs="Times New Roman"/>
-                <w:sz w:val="20"/>
-                <w:szCs w:val="20"/>
-              </w:rPr>
-            </w:pPr>
-          </w:p>
-          <w:p>
-            <w:pPr>
-              <w:pStyle w:val="TableContents"/>
-              <w:spacing w:line="312" w:lineRule="auto"/>
-              <w:jc w:val="both"/>
-              <w:rPr>
-                <w:rFonts w:ascii="Times New Roman" w:hAnsi="Times New Roman" w:cs="Times New Roman"/>
-                <w:sz w:val="20"/>
-                <w:szCs w:val="20"/>
-              </w:rPr>
-            </w:pPr>
-            <w:r>
-              <w:rPr>
-                <w:rFonts w:ascii="Times New Roman" w:hAnsi="Times New Roman" w:cs="Times New Roman"/>
-                <w:sz w:val="20"/>
-                <w:szCs w:val="20"/>
-              </w:rPr>
-              <w:t xml:space="preserve">I got a fifth job as a Ruby on Rails developer at </w:t>
-            </w:r>
-            <w:proofErr w:type="spellStart"/>
-            <w:r>
-              <w:rPr>
-                <w:rFonts w:ascii="Times New Roman" w:hAnsi="Times New Roman" w:cs="Times New Roman"/>
-                <w:sz w:val="20"/>
-                <w:szCs w:val="20"/>
-              </w:rPr>
-              <w:t>Overteam</w:t>
-            </w:r>
-            <w:proofErr w:type="spellEnd"/>
-            <w:r>
-              <w:rPr>
-                <w:rFonts w:ascii="Times New Roman" w:hAnsi="Times New Roman" w:cs="Times New Roman"/>
-                <w:sz w:val="20"/>
-                <w:szCs w:val="20"/>
-              </w:rPr>
-              <w:t xml:space="preserve"> LLC on March 16, 2020. I was providing a technical support on a project</w:t>
-            </w:r>
-            <w:r>
-              <w:rPr>
-                <w:rFonts w:ascii="Times New Roman" w:hAnsi="Times New Roman" w:cs="Times New Roman"/>
-                <w:sz w:val="20"/>
-                <w:szCs w:val="20"/>
-              </w:rPr>
-              <w:t xml:space="preserve"> </w:t>
-            </w:r>
-            <w:r>
-              <w:rPr>
-                <w:rFonts w:ascii="Times New Roman" w:hAnsi="Times New Roman" w:cs="Times New Roman"/>
-                <w:sz w:val="20"/>
-                <w:szCs w:val="20"/>
-              </w:rPr>
-              <w:t>for</w:t>
-            </w:r>
-            <w:r>
-              <w:rPr>
-                <w:rFonts w:ascii="Times New Roman" w:hAnsi="Times New Roman" w:cs="Times New Roman"/>
-                <w:sz w:val="20"/>
-                <w:szCs w:val="20"/>
-              </w:rPr>
-              <w:t xml:space="preserve"> </w:t>
-            </w:r>
-            <w:hyperlink r:id="rId18" w:history="1">
-              <w:r>
-                <w:rPr>
-                  <w:rStyle w:val="a6"/>
-                  <w:rFonts w:ascii="Times New Roman" w:hAnsi="Times New Roman" w:cs="Times New Roman"/>
-                  <w:sz w:val="20"/>
-                  <w:szCs w:val="20"/>
-                </w:rPr>
-                <w:t>sanatory.ru</w:t>
-              </w:r>
-            </w:hyperlink>
-            <w:r>
-              <w:rPr>
-                <w:rFonts w:ascii="Times New Roman" w:hAnsi="Times New Roman" w:cs="Times New Roman"/>
-                <w:sz w:val="20"/>
-                <w:szCs w:val="20"/>
-              </w:rPr>
-              <w:t xml:space="preserve"> </w:t>
-            </w:r>
-            <w:r>
-              <w:rPr>
-                <w:rFonts w:ascii="Times New Roman" w:hAnsi="Times New Roman" w:cs="Times New Roman"/>
-                <w:sz w:val="20"/>
-                <w:szCs w:val="20"/>
-              </w:rPr>
-              <w:t>online booking of sanatoriums. During all the time I worked in this company,</w:t>
-            </w:r>
-            <w:r>
-              <w:rPr>
-                <w:rFonts w:ascii="Times New Roman" w:hAnsi="Times New Roman" w:cs="Times New Roman"/>
-                <w:sz w:val="20"/>
-                <w:szCs w:val="20"/>
-              </w:rPr>
-              <w:t xml:space="preserve"> </w:t>
-            </w:r>
-            <w:r>
-              <w:rPr>
-                <w:rFonts w:ascii="Times New Roman" w:hAnsi="Times New Roman" w:cs="Times New Roman"/>
-                <w:sz w:val="20"/>
-                <w:szCs w:val="20"/>
-              </w:rPr>
-              <w:t>I managed to do the following things:</w:t>
-            </w:r>
-          </w:p>
-          <w:p>
-            <w:pPr>
-              <w:pStyle w:val="TableContents"/>
-              <w:numPr>
-                <w:ilvl w:val="0"/>
-                <w:numId w:val="7"/>
-              </w:numPr>
-              <w:spacing w:line="312" w:lineRule="auto"/>
-              <w:ind w:left="0" w:firstLine="0"/>
-              <w:jc w:val="both"/>
-              <w:rPr>
-                <w:rFonts w:ascii="Times New Roman" w:hAnsi="Times New Roman" w:cs="Times New Roman"/>
-                <w:sz w:val="20"/>
-                <w:szCs w:val="20"/>
-              </w:rPr>
-            </w:pPr>
-            <w:r>
-              <w:rPr>
-                <w:rFonts w:ascii="Times New Roman" w:hAnsi="Times New Roman" w:cs="Times New Roman"/>
-                <w:sz w:val="20"/>
-                <w:szCs w:val="20"/>
-              </w:rPr>
-              <w:t>Provided technical support for a synchronization of tariffs more than 100 sanatoriums.</w:t>
-            </w:r>
-          </w:p>
-          <w:p>
-            <w:pPr>
-              <w:pStyle w:val="TableContents"/>
-              <w:numPr>
-                <w:ilvl w:val="0"/>
-                <w:numId w:val="7"/>
-              </w:numPr>
-              <w:spacing w:line="312" w:lineRule="auto"/>
-              <w:ind w:left="0" w:firstLine="0"/>
-              <w:jc w:val="both"/>
-              <w:rPr>
-                <w:rFonts w:ascii="Times New Roman" w:hAnsi="Times New Roman" w:cs="Times New Roman"/>
-                <w:sz w:val="20"/>
-                <w:szCs w:val="20"/>
-              </w:rPr>
-            </w:pPr>
-            <w:r>
-              <w:rPr>
-                <w:rFonts w:ascii="Times New Roman" w:hAnsi="Times New Roman" w:cs="Times New Roman"/>
-                <w:sz w:val="20"/>
-                <w:szCs w:val="20"/>
-              </w:rPr>
-              <w:t>Created a service that collects information about reviews of sanatoriums from</w:t>
-            </w:r>
-            <w:r>
-              <w:rPr>
-                <w:rFonts w:ascii="Times New Roman" w:hAnsi="Times New Roman" w:cs="Times New Roman"/>
-                <w:sz w:val="20"/>
-                <w:szCs w:val="20"/>
-              </w:rPr>
-              <w:t xml:space="preserve"> </w:t>
-            </w:r>
-            <w:hyperlink r:id="rId19" w:history="1">
-              <w:r>
-                <w:rPr>
-                  <w:rStyle w:val="a6"/>
-                  <w:rFonts w:ascii="Times New Roman" w:hAnsi="Times New Roman" w:cs="Times New Roman"/>
-                  <w:sz w:val="20"/>
-                  <w:szCs w:val="20"/>
-                </w:rPr>
-                <w:t>tripadvisor.ru</w:t>
-              </w:r>
-            </w:hyperlink>
-            <w:r>
-              <w:rPr>
-                <w:rFonts w:ascii="Times New Roman" w:hAnsi="Times New Roman" w:cs="Times New Roman"/>
-                <w:sz w:val="20"/>
-                <w:szCs w:val="20"/>
-              </w:rPr>
-              <w:t>.</w:t>
-            </w:r>
-          </w:p>
-          <w:p>
-            <w:pPr>
-              <w:pStyle w:val="TableContents"/>
-              <w:spacing w:line="312" w:lineRule="auto"/>
-              <w:jc w:val="both"/>
-              <w:rPr>
-                <w:rFonts w:ascii="Times New Roman" w:hAnsi="Times New Roman" w:cs="Times New Roman"/>
-                <w:b/>
-                <w:bCs/>
-                <w:sz w:val="28"/>
-                <w:szCs w:val="28"/>
-              </w:rPr>
-            </w:pPr>
-          </w:p>
-        </w:tc>
-      </w:tr>
-      <w:tr>
-        <w:tc>
-          <w:tcPr>
-            <w:tcW w:w="3779" w:type="dxa"/>
-            <w:shd w:val="clear" w:color="auto" w:fill="auto"/>
-          </w:tcPr>
-          <w:p>
-            <w:pPr>
-              <w:pStyle w:val="TableContents"/>
-              <w:spacing w:line="312" w:lineRule="auto"/>
-              <w:jc w:val="both"/>
-              <w:rPr>
-                <w:rFonts w:ascii="Times New Roman" w:hAnsi="Times New Roman" w:cs="Times New Roman"/>
-                <w:b/>
-                <w:bCs/>
-              </w:rPr>
-            </w:pPr>
-            <w:r>
-              <w:rPr>
-                <w:rFonts w:ascii="Times New Roman" w:hAnsi="Times New Roman" w:cs="Times New Roman"/>
-                <w:b/>
-                <w:bCs/>
-              </w:rPr>
-              <w:t>Ruby on Rails Developer</w:t>
-            </w:r>
-          </w:p>
-          <w:p>
-            <w:pPr>
-              <w:pStyle w:val="TableContents"/>
-              <w:spacing w:line="312" w:lineRule="auto"/>
-              <w:jc w:val="both"/>
-              <w:rPr>
-                <w:rFonts w:ascii="Times New Roman" w:hAnsi="Times New Roman" w:cs="Times New Roman"/>
-                <w:sz w:val="20"/>
-                <w:szCs w:val="20"/>
-              </w:rPr>
-            </w:pPr>
-            <w:r>
-              <w:rPr>
-                <w:rFonts w:ascii="Times New Roman" w:hAnsi="Times New Roman" w:cs="Times New Roman"/>
-                <w:sz w:val="20"/>
-                <w:szCs w:val="20"/>
-              </w:rPr>
-              <w:t>November</w:t>
-            </w:r>
-            <w:r>
-              <w:rPr>
-                <w:rFonts w:ascii="Times New Roman" w:hAnsi="Times New Roman" w:cs="Times New Roman"/>
-                <w:sz w:val="20"/>
-                <w:szCs w:val="20"/>
-              </w:rPr>
-              <w:t xml:space="preserve"> </w:t>
-            </w:r>
-            <w:r>
-              <w:rPr>
-                <w:rFonts w:ascii="Times New Roman" w:hAnsi="Times New Roman" w:cs="Times New Roman"/>
-                <w:sz w:val="20"/>
-                <w:szCs w:val="20"/>
-              </w:rPr>
-              <w:t xml:space="preserve">2019 — </w:t>
-            </w:r>
-            <w:r>
-              <w:rPr>
-                <w:rFonts w:ascii="Times New Roman" w:hAnsi="Times New Roman" w:cs="Times New Roman"/>
-                <w:sz w:val="20"/>
-                <w:szCs w:val="20"/>
-              </w:rPr>
-              <w:t>February</w:t>
-            </w:r>
-            <w:r>
-              <w:rPr>
-                <w:rFonts w:ascii="Times New Roman" w:hAnsi="Times New Roman" w:cs="Times New Roman"/>
-                <w:sz w:val="20"/>
-                <w:szCs w:val="20"/>
-              </w:rPr>
-              <w:t xml:space="preserve"> 2020</w:t>
-            </w:r>
-          </w:p>
-          <w:p>
-            <w:pPr>
-              <w:pStyle w:val="TableContents"/>
-              <w:spacing w:line="312" w:lineRule="auto"/>
-              <w:jc w:val="both"/>
-              <w:rPr>
-                <w:rFonts w:ascii="Times New Roman" w:hAnsi="Times New Roman" w:cs="Times New Roman"/>
-                <w:sz w:val="20"/>
-                <w:szCs w:val="20"/>
-              </w:rPr>
-            </w:pPr>
-            <w:proofErr w:type="spellStart"/>
-            <w:r>
-              <w:rPr>
-                <w:rFonts w:ascii="Times New Roman" w:hAnsi="Times New Roman" w:cs="Times New Roman"/>
-                <w:sz w:val="20"/>
-                <w:szCs w:val="20"/>
-              </w:rPr>
-              <w:t>Decart</w:t>
-            </w:r>
-            <w:proofErr w:type="spellEnd"/>
-            <w:r>
-              <w:rPr>
-                <w:rFonts w:ascii="Times New Roman" w:hAnsi="Times New Roman" w:cs="Times New Roman"/>
-                <w:sz w:val="20"/>
-                <w:szCs w:val="20"/>
-              </w:rPr>
-              <w:t xml:space="preserve"> IT-production</w:t>
-            </w:r>
-            <w:r>
-              <w:rPr>
-                <w:rFonts w:ascii="Times New Roman" w:hAnsi="Times New Roman" w:cs="Times New Roman"/>
-                <w:sz w:val="20"/>
-                <w:szCs w:val="20"/>
-              </w:rPr>
-              <w:t xml:space="preserve">, </w:t>
-            </w:r>
-            <w:r>
-              <w:rPr>
-                <w:rFonts w:ascii="Times New Roman" w:hAnsi="Times New Roman" w:cs="Times New Roman"/>
-                <w:sz w:val="20"/>
-                <w:szCs w:val="20"/>
-              </w:rPr>
-              <w:t>Voronezh</w:t>
             </w:r>
             <w:r>
               <w:rPr>
@@ -3840,11 +3368,355 @@
                 <w:rFonts w:ascii="Times New Roman" w:hAnsi="Times New Roman" w:cs="Times New Roman"/>
                 <w:b/>
                 <w:bCs/>
-                <w:sz w:val="28"/>
                 <w:szCs w:val="28"/>
-              </w:rPr>
-            </w:pPr>
-            <w:r>
+                <w:lang w:val="ru-RU"/>
+              </w:rPr>
+            </w:pPr>
+            <w:r>
+              <w:rPr>
+                <w:rFonts w:ascii="Times New Roman" w:hAnsi="Times New Roman" w:cs="Times New Roman"/>
+                <w:b/>
+                <w:bCs/>
+                <w:szCs w:val="28"/>
+              </w:rPr>
+              <w:t>Responsibilities:</w:t>
+            </w:r>
+          </w:p>
+          <w:p>
+            <w:pPr>
+              <w:pStyle w:val="TableContents"/>
+              <w:numPr>
+                <w:ilvl w:val="0"/>
+                <w:numId w:val="6"/>
+              </w:numPr>
+              <w:spacing w:line="312" w:lineRule="auto"/>
+              <w:ind w:left="0" w:firstLine="0"/>
+              <w:jc w:val="both"/>
+              <w:rPr>
+                <w:rFonts w:ascii="Times New Roman" w:hAnsi="Times New Roman" w:cs="Times New Roman"/>
+                <w:sz w:val="20"/>
+                <w:szCs w:val="20"/>
+              </w:rPr>
+            </w:pPr>
+            <w:r>
+              <w:rPr>
+                <w:rFonts w:ascii="Times New Roman" w:hAnsi="Times New Roman" w:cs="Times New Roman"/>
+                <w:sz w:val="20"/>
+                <w:szCs w:val="20"/>
+              </w:rPr>
+              <w:t>Creating new and improving an existing functionality in the sanatory.ru online booking service.</w:t>
+            </w:r>
+          </w:p>
+          <w:p>
+            <w:pPr>
+              <w:pStyle w:val="TableContents"/>
+              <w:numPr>
+                <w:ilvl w:val="0"/>
+                <w:numId w:val="6"/>
+              </w:numPr>
+              <w:spacing w:line="312" w:lineRule="auto"/>
+              <w:ind w:left="0" w:firstLine="0"/>
+              <w:jc w:val="both"/>
+              <w:rPr>
+                <w:rFonts w:ascii="Times New Roman" w:hAnsi="Times New Roman" w:cs="Times New Roman"/>
+                <w:sz w:val="20"/>
+                <w:szCs w:val="20"/>
+              </w:rPr>
+            </w:pPr>
+            <w:r>
+              <w:rPr>
+                <w:rFonts w:ascii="Times New Roman" w:hAnsi="Times New Roman" w:cs="Times New Roman"/>
+                <w:sz w:val="20"/>
+                <w:szCs w:val="20"/>
+              </w:rPr>
+              <w:t>Providing a technical support for the synchronization of tariffs for sanatoriums</w:t>
+            </w:r>
+            <w:r>
+              <w:rPr>
+                <w:rFonts w:ascii="Times New Roman" w:hAnsi="Times New Roman" w:cs="Times New Roman"/>
+                <w:sz w:val="20"/>
+                <w:szCs w:val="20"/>
+              </w:rPr>
+              <w:t>.</w:t>
+            </w:r>
+          </w:p>
+          <w:p>
+            <w:pPr>
+              <w:pStyle w:val="TableContents"/>
+              <w:spacing w:line="312" w:lineRule="auto"/>
+              <w:jc w:val="both"/>
+              <w:rPr>
+                <w:rFonts w:ascii="Times New Roman" w:hAnsi="Times New Roman" w:cs="Times New Roman"/>
+                <w:sz w:val="20"/>
+                <w:szCs w:val="20"/>
+              </w:rPr>
+            </w:pPr>
+          </w:p>
+          <w:p>
+            <w:pPr>
+              <w:pStyle w:val="TableContents"/>
+              <w:spacing w:line="312" w:lineRule="auto"/>
+              <w:jc w:val="both"/>
+              <w:rPr>
+                <w:rFonts w:ascii="Times New Roman" w:hAnsi="Times New Roman" w:cs="Times New Roman"/>
+                <w:sz w:val="20"/>
+                <w:szCs w:val="20"/>
+              </w:rPr>
+            </w:pPr>
+            <w:r>
+              <w:rPr>
+                <w:rFonts w:ascii="Times New Roman" w:hAnsi="Times New Roman" w:cs="Times New Roman"/>
+                <w:sz w:val="20"/>
+                <w:szCs w:val="20"/>
+              </w:rPr>
+              <w:t xml:space="preserve">I got a fifth job as a Ruby on Rails developer at </w:t>
+            </w:r>
+            <w:proofErr w:type="spellStart"/>
+            <w:r>
+              <w:rPr>
+                <w:rFonts w:ascii="Times New Roman" w:hAnsi="Times New Roman" w:cs="Times New Roman"/>
+                <w:sz w:val="20"/>
+                <w:szCs w:val="20"/>
+              </w:rPr>
+              <w:t>Overteam</w:t>
+            </w:r>
+            <w:proofErr w:type="spellEnd"/>
+            <w:r>
+              <w:rPr>
+                <w:rFonts w:ascii="Times New Roman" w:hAnsi="Times New Roman" w:cs="Times New Roman"/>
+                <w:sz w:val="20"/>
+                <w:szCs w:val="20"/>
+              </w:rPr>
+              <w:t xml:space="preserve"> LLC on March 16, 2020. I was providing a technical support on a project</w:t>
+            </w:r>
+            <w:r>
+              <w:rPr>
+                <w:rFonts w:ascii="Times New Roman" w:hAnsi="Times New Roman" w:cs="Times New Roman"/>
+                <w:sz w:val="20"/>
+                <w:szCs w:val="20"/>
+              </w:rPr>
+              <w:t xml:space="preserve"> </w:t>
+            </w:r>
+            <w:r>
+              <w:rPr>
+                <w:rFonts w:ascii="Times New Roman" w:hAnsi="Times New Roman" w:cs="Times New Roman"/>
+                <w:sz w:val="20"/>
+                <w:szCs w:val="20"/>
+              </w:rPr>
+              <w:t>for</w:t>
+            </w:r>
+            <w:r>
+              <w:rPr>
+                <w:rFonts w:ascii="Times New Roman" w:hAnsi="Times New Roman" w:cs="Times New Roman"/>
+                <w:sz w:val="20"/>
+                <w:szCs w:val="20"/>
+              </w:rPr>
+              <w:t xml:space="preserve"> </w:t>
+            </w:r>
+            <w:hyperlink r:id="rId21" w:history="1">
+              <w:r>
+                <w:rPr>
+                  <w:rStyle w:val="a6"/>
+                  <w:rFonts w:ascii="Times New Roman" w:hAnsi="Times New Roman" w:cs="Times New Roman"/>
+                  <w:sz w:val="20"/>
+                  <w:szCs w:val="20"/>
+                </w:rPr>
+                <w:t>sanatory.ru</w:t>
+              </w:r>
+            </w:hyperlink>
+            <w:r>
+              <w:rPr>
+                <w:rFonts w:ascii="Times New Roman" w:hAnsi="Times New Roman" w:cs="Times New Roman"/>
+                <w:sz w:val="20"/>
+                <w:szCs w:val="20"/>
+              </w:rPr>
+              <w:t xml:space="preserve"> </w:t>
+            </w:r>
+            <w:r>
+              <w:rPr>
+                <w:rFonts w:ascii="Times New Roman" w:hAnsi="Times New Roman" w:cs="Times New Roman"/>
+                <w:sz w:val="20"/>
+                <w:szCs w:val="20"/>
+              </w:rPr>
+              <w:t>online booking of sanatoriums. During all the time I worked in this company,</w:t>
+            </w:r>
+            <w:r>
+              <w:rPr>
+                <w:rFonts w:ascii="Times New Roman" w:hAnsi="Times New Roman" w:cs="Times New Roman"/>
+                <w:sz w:val="20"/>
+                <w:szCs w:val="20"/>
+              </w:rPr>
+              <w:t xml:space="preserve"> </w:t>
+            </w:r>
+            <w:r>
+              <w:rPr>
+                <w:rFonts w:ascii="Times New Roman" w:hAnsi="Times New Roman" w:cs="Times New Roman"/>
+                <w:sz w:val="20"/>
+                <w:szCs w:val="20"/>
+              </w:rPr>
+              <w:t>I managed to do the following things:</w:t>
+            </w:r>
+          </w:p>
+          <w:p>
+            <w:pPr>
+              <w:pStyle w:val="TableContents"/>
+              <w:numPr>
+                <w:ilvl w:val="0"/>
+                <w:numId w:val="7"/>
+              </w:numPr>
+              <w:spacing w:line="312" w:lineRule="auto"/>
+              <w:ind w:left="0" w:firstLine="0"/>
+              <w:jc w:val="both"/>
+              <w:rPr>
+                <w:rFonts w:ascii="Times New Roman" w:hAnsi="Times New Roman" w:cs="Times New Roman"/>
+                <w:sz w:val="20"/>
+                <w:szCs w:val="20"/>
+              </w:rPr>
+            </w:pPr>
+            <w:r>
+              <w:rPr>
+                <w:rFonts w:ascii="Times New Roman" w:hAnsi="Times New Roman" w:cs="Times New Roman"/>
+                <w:sz w:val="20"/>
+                <w:szCs w:val="20"/>
+              </w:rPr>
+              <w:t>Provided technical support for a synchronization of tariffs more than 100 sanatoriums.</w:t>
+            </w:r>
+          </w:p>
+          <w:p>
+            <w:pPr>
+              <w:pStyle w:val="TableContents"/>
+              <w:numPr>
+                <w:ilvl w:val="0"/>
+                <w:numId w:val="7"/>
+              </w:numPr>
+              <w:spacing w:line="312" w:lineRule="auto"/>
+              <w:ind w:left="0" w:firstLine="0"/>
+              <w:jc w:val="both"/>
+              <w:rPr>
+                <w:rFonts w:ascii="Times New Roman" w:hAnsi="Times New Roman" w:cs="Times New Roman"/>
+                <w:sz w:val="20"/>
+                <w:szCs w:val="20"/>
+              </w:rPr>
+            </w:pPr>
+            <w:r>
+              <w:rPr>
+                <w:rFonts w:ascii="Times New Roman" w:hAnsi="Times New Roman" w:cs="Times New Roman"/>
+                <w:sz w:val="20"/>
+                <w:szCs w:val="20"/>
+              </w:rPr>
+              <w:t>Wrote several scripts in Ruby, which generated reports on statistics and the state of sanatoriums for colleagues in the company.</w:t>
+            </w:r>
+          </w:p>
+          <w:p>
+            <w:pPr>
+              <w:pStyle w:val="TableContents"/>
+              <w:numPr>
+                <w:ilvl w:val="0"/>
+                <w:numId w:val="7"/>
+              </w:numPr>
+              <w:spacing w:line="312" w:lineRule="auto"/>
+              <w:ind w:left="0" w:firstLine="0"/>
+              <w:jc w:val="both"/>
+              <w:rPr>
+                <w:rFonts w:ascii="Times New Roman" w:hAnsi="Times New Roman" w:cs="Times New Roman"/>
+                <w:sz w:val="20"/>
+                <w:szCs w:val="20"/>
+              </w:rPr>
+            </w:pPr>
+            <w:r>
+              <w:rPr>
+                <w:rFonts w:ascii="Times New Roman" w:hAnsi="Times New Roman" w:cs="Times New Roman"/>
+                <w:sz w:val="20"/>
+                <w:szCs w:val="20"/>
+              </w:rPr>
+              <w:t>Created a service that collects information about reviews of sanatoriums from</w:t>
+            </w:r>
+            <w:r>
+              <w:rPr>
+                <w:rFonts w:ascii="Times New Roman" w:hAnsi="Times New Roman" w:cs="Times New Roman"/>
+                <w:sz w:val="20"/>
+                <w:szCs w:val="20"/>
+              </w:rPr>
+              <w:t xml:space="preserve"> </w:t>
+            </w:r>
+            <w:hyperlink r:id="rId22" w:history="1">
+              <w:r>
+                <w:rPr>
+                  <w:rStyle w:val="a6"/>
+                  <w:rFonts w:ascii="Times New Roman" w:hAnsi="Times New Roman" w:cs="Times New Roman"/>
+                  <w:sz w:val="20"/>
+                  <w:szCs w:val="20"/>
+                </w:rPr>
+                <w:t>tripadvisor.ru</w:t>
+              </w:r>
+            </w:hyperlink>
+            <w:r>
+              <w:rPr>
+                <w:rFonts w:ascii="Times New Roman" w:hAnsi="Times New Roman" w:cs="Times New Roman"/>
+                <w:sz w:val="20"/>
+                <w:szCs w:val="20"/>
+              </w:rPr>
+              <w:t>.</w:t>
+            </w:r>
+          </w:p>
+          <w:p>
+            <w:pPr>
+              <w:pStyle w:val="TableContents"/>
+              <w:spacing w:line="312" w:lineRule="auto"/>
+              <w:jc w:val="both"/>
+              <w:rPr>
+                <w:rFonts w:ascii="Times New Roman" w:hAnsi="Times New Roman" w:cs="Times New Roman"/>
+                <w:bCs/>
+                <w:sz w:val="20"/>
+                <w:szCs w:val="28"/>
+              </w:rPr>
+            </w:pPr>
+          </w:p>
+          <w:p>
+            <w:pPr>
+              <w:pStyle w:val="TableContents"/>
+              <w:spacing w:line="312" w:lineRule="auto"/>
+              <w:jc w:val="both"/>
+              <w:rPr>
+                <w:rFonts w:ascii="Times New Roman" w:hAnsi="Times New Roman" w:cs="Times New Roman"/>
+                <w:bCs/>
+                <w:sz w:val="20"/>
+                <w:szCs w:val="28"/>
+              </w:rPr>
+            </w:pPr>
+            <w:r>
+              <w:rPr>
+                <w:rFonts w:ascii="Times New Roman" w:hAnsi="Times New Roman" w:cs="Times New Roman"/>
+                <w:bCs/>
+                <w:sz w:val="20"/>
+                <w:szCs w:val="28"/>
+              </w:rPr>
+              <w:t>After 12 months of work, I made a decision to quit the company because the company did not fulfill its agreements in full, which were indicated from the first days of my work (I wanted to deal directly with the development of the system and be a developer and not be</w:t>
+            </w:r>
+            <w:r>
+              <w:rPr>
+                <w:rFonts w:ascii="Times New Roman" w:hAnsi="Times New Roman" w:cs="Times New Roman"/>
+                <w:bCs/>
+                <w:sz w:val="20"/>
+                <w:szCs w:val="28"/>
+              </w:rPr>
+              <w:t xml:space="preserve"> </w:t>
+            </w:r>
+            <w:r>
+              <w:rPr>
+                <w:rFonts w:ascii="Times New Roman" w:hAnsi="Times New Roman" w:cs="Times New Roman"/>
+                <w:bCs/>
+                <w:sz w:val="20"/>
+                <w:szCs w:val="28"/>
+              </w:rPr>
+              <w:t>a technical support and maintain the system).</w:t>
+            </w:r>
+          </w:p>
+          <w:p>
+            <w:pPr>
+              <w:pStyle w:val="TableContents"/>
+              <w:spacing w:line="312" w:lineRule="auto"/>
+              <w:jc w:val="both"/>
               <w:rPr>
                 <w:rFonts w:ascii="Times New Roman" w:hAnsi="Times New Roman" w:cs="Times New Roman"/>
                 <w:b/>
@@ -3852,20 +3724,193 @@
                 <w:sz w:val="28"/>
                 <w:szCs w:val="28"/>
               </w:rPr>
+            </w:pPr>
+          </w:p>
+        </w:tc>
+      </w:tr>
+      <w:tr>
+        <w:tc>
+          <w:tcPr>
+            <w:tcW w:w="3779" w:type="dxa"/>
+            <w:shd w:val="clear" w:color="auto" w:fill="auto"/>
+          </w:tcPr>
+          <w:p>
+            <w:pPr>
+              <w:pStyle w:val="TableContents"/>
+              <w:spacing w:line="312" w:lineRule="auto"/>
+              <w:jc w:val="both"/>
+              <w:rPr>
+                <w:rFonts w:ascii="Times New Roman" w:hAnsi="Times New Roman" w:cs="Times New Roman"/>
+                <w:b/>
+                <w:bCs/>
+              </w:rPr>
+            </w:pPr>
+            <w:r>
+              <w:rPr>
+                <w:rFonts w:ascii="Times New Roman" w:hAnsi="Times New Roman" w:cs="Times New Roman"/>
+                <w:b/>
+                <w:bCs/>
+              </w:rPr>
+              <w:t>Ruby on Rails Developer</w:t>
+            </w:r>
+          </w:p>
+          <w:p>
+            <w:pPr>
+              <w:pStyle w:val="TableContents"/>
+              <w:spacing w:line="312" w:lineRule="auto"/>
+              <w:jc w:val="both"/>
+              <w:rPr>
+                <w:rFonts w:ascii="Times New Roman" w:hAnsi="Times New Roman" w:cs="Times New Roman"/>
+                <w:sz w:val="20"/>
+                <w:szCs w:val="20"/>
+              </w:rPr>
+            </w:pPr>
+            <w:r>
+              <w:rPr>
+                <w:rFonts w:ascii="Times New Roman" w:hAnsi="Times New Roman" w:cs="Times New Roman"/>
+                <w:sz w:val="20"/>
+                <w:szCs w:val="20"/>
+              </w:rPr>
+              <w:t>November</w:t>
+            </w:r>
+            <w:r>
+              <w:rPr>
+                <w:rFonts w:ascii="Times New Roman" w:hAnsi="Times New Roman" w:cs="Times New Roman"/>
+                <w:sz w:val="20"/>
+                <w:szCs w:val="20"/>
+              </w:rPr>
+              <w:t xml:space="preserve"> </w:t>
+            </w:r>
+            <w:r>
+              <w:rPr>
+                <w:rFonts w:ascii="Times New Roman" w:hAnsi="Times New Roman" w:cs="Times New Roman"/>
+                <w:sz w:val="20"/>
+                <w:szCs w:val="20"/>
+              </w:rPr>
+              <w:t xml:space="preserve">2019 — </w:t>
+            </w:r>
+            <w:r>
+              <w:rPr>
+                <w:rFonts w:ascii="Times New Roman" w:hAnsi="Times New Roman" w:cs="Times New Roman"/>
+                <w:sz w:val="20"/>
+                <w:szCs w:val="20"/>
+              </w:rPr>
+              <w:t>February</w:t>
+            </w:r>
+            <w:r>
+              <w:rPr>
+                <w:rFonts w:ascii="Times New Roman" w:hAnsi="Times New Roman" w:cs="Times New Roman"/>
+                <w:sz w:val="20"/>
+                <w:szCs w:val="20"/>
+              </w:rPr>
+              <w:t xml:space="preserve"> 2020</w:t>
+            </w:r>
+          </w:p>
+          <w:p>
+            <w:pPr>
+              <w:pStyle w:val="TableContents"/>
+              <w:spacing w:line="312" w:lineRule="auto"/>
+              <w:jc w:val="both"/>
+              <w:rPr>
+                <w:rFonts w:ascii="Times New Roman" w:hAnsi="Times New Roman" w:cs="Times New Roman"/>
+                <w:sz w:val="20"/>
+                <w:szCs w:val="20"/>
+              </w:rPr>
+            </w:pPr>
+            <w:proofErr w:type="spellStart"/>
+            <w:r>
+              <w:rPr>
+                <w:rFonts w:ascii="Times New Roman" w:hAnsi="Times New Roman" w:cs="Times New Roman"/>
+                <w:sz w:val="20"/>
+                <w:szCs w:val="20"/>
+              </w:rPr>
+              <w:t>Decart</w:t>
+            </w:r>
+            <w:proofErr w:type="spellEnd"/>
+            <w:r>
+              <w:rPr>
+                <w:rFonts w:ascii="Times New Roman" w:hAnsi="Times New Roman" w:cs="Times New Roman"/>
+                <w:sz w:val="20"/>
+                <w:szCs w:val="20"/>
+              </w:rPr>
+              <w:t xml:space="preserve"> IT-production</w:t>
+            </w:r>
+            <w:r>
+              <w:rPr>
+                <w:rFonts w:ascii="Times New Roman" w:hAnsi="Times New Roman" w:cs="Times New Roman"/>
+                <w:sz w:val="20"/>
+                <w:szCs w:val="20"/>
+              </w:rPr>
+              <w:t xml:space="preserve">, </w:t>
+            </w:r>
+            <w:r>
+              <w:rPr>
+                <w:rFonts w:ascii="Times New Roman" w:hAnsi="Times New Roman" w:cs="Times New Roman"/>
+                <w:sz w:val="20"/>
+                <w:szCs w:val="20"/>
+              </w:rPr>
+              <w:t>Voronezh</w:t>
+            </w:r>
+            <w:r>
+              <w:rPr>
+                <w:rFonts w:ascii="Times New Roman" w:hAnsi="Times New Roman" w:cs="Times New Roman"/>
+                <w:sz w:val="20"/>
+                <w:szCs w:val="20"/>
+              </w:rPr>
+              <w:t>, Russia</w:t>
+            </w:r>
+          </w:p>
+          <w:p>
+            <w:pPr>
+              <w:pStyle w:val="TableContents"/>
+              <w:spacing w:line="312" w:lineRule="auto"/>
+              <w:jc w:val="both"/>
+              <w:rPr>
+                <w:rFonts w:ascii="Times New Roman" w:hAnsi="Times New Roman" w:cs="Times New Roman"/>
+                <w:b/>
+                <w:bCs/>
+              </w:rPr>
+            </w:pPr>
+            <w:hyperlink r:id="rId23">
+              <w:r>
+                <w:rPr>
+                  <w:rStyle w:val="InternetLink"/>
+                  <w:rFonts w:ascii="Times New Roman" w:hAnsi="Times New Roman" w:cs="Times New Roman"/>
+                  <w:sz w:val="20"/>
+                  <w:szCs w:val="20"/>
+                </w:rPr>
+                <w:t>Official site</w:t>
+              </w:r>
+            </w:hyperlink>
+          </w:p>
+        </w:tc>
+        <w:tc>
+          <w:tcPr>
+            <w:tcW w:w="7265" w:type="dxa"/>
+            <w:shd w:val="clear" w:color="auto" w:fill="auto"/>
+          </w:tcPr>
+          <w:p>
+            <w:pPr>
+              <w:pStyle w:val="TableContents"/>
+              <w:spacing w:line="312" w:lineRule="auto"/>
+              <w:jc w:val="both"/>
+              <w:rPr>
+                <w:rFonts w:ascii="Times New Roman" w:hAnsi="Times New Roman" w:cs="Times New Roman"/>
+                <w:b/>
+                <w:bCs/>
+                <w:szCs w:val="28"/>
+                <w:lang w:val="ru-RU"/>
+              </w:rPr>
+            </w:pPr>
+            <w:r>
+              <w:rPr>
+                <w:rFonts w:ascii="Times New Roman" w:hAnsi="Times New Roman" w:cs="Times New Roman"/>
+                <w:b/>
+                <w:bCs/>
+                <w:szCs w:val="28"/>
+              </w:rPr>
               <w:t>Responsibilities:</w:t>
             </w:r>
-          </w:p>
-          <w:p>
-            <w:pPr>
-              <w:pStyle w:val="TableContents"/>
-              <w:spacing w:line="312" w:lineRule="auto"/>
-              <w:jc w:val="both"/>
-              <w:rPr>
-                <w:rFonts w:ascii="Times New Roman" w:hAnsi="Times New Roman" w:cs="Times New Roman"/>
-                <w:sz w:val="20"/>
-                <w:szCs w:val="20"/>
-              </w:rPr>
-            </w:pPr>
           </w:p>
           <w:p>
             <w:pPr>
@@ -3990,7 +4035,7 @@
               </w:rPr>
               <w:t xml:space="preserve"> </w:t>
             </w:r>
-            <w:hyperlink r:id="rId21" w:history="1">
+            <w:hyperlink r:id="rId24" w:history="1">
               <w:r>
                 <w:rPr>
                   <w:rStyle w:val="a6"/>
@@ -4059,6 +4104,38 @@
                 <w:sz w:val="20"/>
                 <w:szCs w:val="20"/>
               </w:rPr>
+              <w:t>There were not tasks for the development of new functionality, since the system was created long ago by other developers.</w:t>
+            </w:r>
+          </w:p>
+          <w:p>
+            <w:pPr>
+              <w:pStyle w:val="TableContents"/>
+              <w:spacing w:line="312" w:lineRule="auto"/>
+              <w:jc w:val="both"/>
+              <w:rPr>
+                <w:rFonts w:ascii="Times New Roman" w:hAnsi="Times New Roman" w:cs="Times New Roman"/>
+                <w:sz w:val="20"/>
+                <w:szCs w:val="20"/>
+              </w:rPr>
+            </w:pPr>
+          </w:p>
+          <w:p>
+            <w:pPr>
+              <w:pStyle w:val="TableContents"/>
+              <w:spacing w:line="312" w:lineRule="auto"/>
+              <w:jc w:val="both"/>
+              <w:rPr>
+                <w:rFonts w:ascii="Times New Roman" w:hAnsi="Times New Roman" w:cs="Times New Roman"/>
+                <w:sz w:val="20"/>
+                <w:szCs w:val="20"/>
+              </w:rPr>
+            </w:pPr>
+            <w:r>
+              <w:rPr>
+                <w:rFonts w:ascii="Times New Roman" w:hAnsi="Times New Roman" w:cs="Times New Roman"/>
+                <w:sz w:val="20"/>
+                <w:szCs w:val="20"/>
+              </w:rPr>
               <w:t xml:space="preserve">After 4 months of work, I made a decision to quit the company due to poor workflows within Jet </w:t>
             </w:r>
             <w:proofErr w:type="spellStart"/>
@@ -4079,6 +4156,30 @@
               </w:rPr>
               <w:t xml:space="preserve"> LLC.</w:t>
             </w:r>
+          </w:p>
+          <w:p>
+            <w:pPr>
+              <w:pStyle w:val="TableContents"/>
+              <w:spacing w:line="312" w:lineRule="auto"/>
+              <w:jc w:val="both"/>
+              <w:rPr>
+                <w:rFonts w:ascii="Times New Roman" w:hAnsi="Times New Roman" w:cs="Times New Roman"/>
+                <w:sz w:val="20"/>
+                <w:szCs w:val="20"/>
+              </w:rPr>
+            </w:pPr>
+          </w:p>
+          <w:p>
+            <w:pPr>
+              <w:pStyle w:val="TableContents"/>
+              <w:spacing w:line="312" w:lineRule="auto"/>
+              <w:jc w:val="both"/>
+              <w:rPr>
+                <w:rFonts w:ascii="Times New Roman" w:hAnsi="Times New Roman" w:cs="Times New Roman"/>
+                <w:sz w:val="20"/>
+                <w:szCs w:val="20"/>
+              </w:rPr>
+            </w:pPr>
           </w:p>
           <w:p>
             <w:pPr>
@@ -4181,7 +4282,7 @@
                 <w:rFonts w:ascii="Times New Roman" w:hAnsi="Times New Roman" w:cs="Times New Roman"/>
               </w:rPr>
             </w:pPr>
-            <w:hyperlink r:id="rId22">
+            <w:hyperlink r:id="rId25">
               <w:r>
                 <w:rPr>
                   <w:rStyle w:val="InternetLink"/>
@@ -4208,8 +4309,8 @@
                 <w:rFonts w:ascii="Times New Roman" w:hAnsi="Times New Roman" w:cs="Times New Roman"/>
                 <w:b/>
                 <w:bCs/>
-                <w:sz w:val="28"/>
                 <w:szCs w:val="28"/>
+                <w:lang w:val="ru-RU"/>
               </w:rPr>
             </w:pPr>
             <w:r>
@@ -4217,23 +4318,10 @@
                 <w:rFonts w:ascii="Times New Roman" w:hAnsi="Times New Roman" w:cs="Times New Roman"/>
                 <w:b/>
                 <w:bCs/>
-                <w:sz w:val="28"/>
                 <w:szCs w:val="28"/>
               </w:rPr>
               <w:t>Responsibilities:</w:t>
             </w:r>
-          </w:p>
-          <w:p>
-            <w:pPr>
-              <w:pStyle w:val="TableContents"/>
-              <w:spacing w:line="312" w:lineRule="auto"/>
-              <w:jc w:val="both"/>
-              <w:rPr>
-                <w:rFonts w:ascii="Times New Roman" w:hAnsi="Times New Roman" w:cs="Times New Roman"/>
-                <w:sz w:val="20"/>
-                <w:szCs w:val="20"/>
-              </w:rPr>
-            </w:pPr>
           </w:p>
           <w:p>
             <w:pPr>
@@ -4382,7 +4470,7 @@
                 <w:sz w:val="20"/>
                 <w:szCs w:val="20"/>
               </w:rPr>
-              <w:t xml:space="preserve"> LLC on March 11, 2019.</w:t>
+              <w:t xml:space="preserve"> LLC on March 11, 2019. I was developing the unified digital system</w:t>
             </w:r>
             <w:r>
               <w:rPr>
@@ -4398,8 +4486,148 @@
                 <w:sz w:val="20"/>
                 <w:szCs w:val="20"/>
               </w:rPr>
+              <w:t>of toll roads in Russia.</w:t>
+            </w:r>
+            <w:r>
+              <w:rPr>
+                <w:rFonts w:ascii="Times New Roman" w:hAnsi="Times New Roman" w:cs="Times New Roman"/>
+                <w:sz w:val="20"/>
+                <w:szCs w:val="20"/>
+              </w:rPr>
+              <w:t xml:space="preserve"> </w:t>
+            </w:r>
+            <w:r>
+              <w:rPr>
+                <w:rFonts w:ascii="Times New Roman" w:hAnsi="Times New Roman" w:cs="Times New Roman"/>
+                <w:sz w:val="20"/>
+                <w:szCs w:val="20"/>
+              </w:rPr>
+              <w:t>At first, I did tasks of writing integration and unit tests to check the performance of various sections</w:t>
+            </w:r>
+            <w:r>
+              <w:rPr>
+                <w:rFonts w:ascii="Times New Roman" w:hAnsi="Times New Roman" w:cs="Times New Roman"/>
+                <w:sz w:val="20"/>
+                <w:szCs w:val="20"/>
+              </w:rPr>
+              <w:t xml:space="preserve"> </w:t>
+            </w:r>
+            <w:r>
+              <w:rPr>
+                <w:rFonts w:ascii="Times New Roman" w:hAnsi="Times New Roman" w:cs="Times New Roman"/>
+                <w:sz w:val="20"/>
+                <w:szCs w:val="20"/>
+              </w:rPr>
+              <w:t>and individual components of the system, did tasks of technical debt to optimize and refactor code, and tasks to fix various</w:t>
+            </w:r>
+            <w:r>
+              <w:rPr>
+                <w:rFonts w:ascii="Times New Roman" w:hAnsi="Times New Roman" w:cs="Times New Roman"/>
+                <w:sz w:val="20"/>
+                <w:szCs w:val="20"/>
+              </w:rPr>
+              <w:t xml:space="preserve"> </w:t>
+            </w:r>
+            <w:r>
+              <w:rPr>
+                <w:rFonts w:ascii="Times New Roman" w:hAnsi="Times New Roman" w:cs="Times New Roman"/>
+                <w:sz w:val="20"/>
+                <w:szCs w:val="20"/>
+              </w:rPr>
+              <w:t xml:space="preserve">user errors. Further, there were voluminous tasks for writing </w:t>
+            </w:r>
+            <w:proofErr w:type="gramStart"/>
+            <w:r>
+              <w:rPr>
+                <w:rFonts w:ascii="Times New Roman" w:hAnsi="Times New Roman" w:cs="Times New Roman"/>
+                <w:sz w:val="20"/>
+                <w:szCs w:val="20"/>
+              </w:rPr>
+              <w:t>various system functionality</w:t>
+            </w:r>
+            <w:proofErr w:type="gramEnd"/>
+            <w:r>
+              <w:rPr>
+                <w:rFonts w:ascii="Times New Roman" w:hAnsi="Times New Roman" w:cs="Times New Roman"/>
+                <w:sz w:val="20"/>
+                <w:szCs w:val="20"/>
+              </w:rPr>
+              <w:t xml:space="preserve"> from scratch. There were no particularly</w:t>
+            </w:r>
+            <w:r>
+              <w:rPr>
+                <w:rFonts w:ascii="Times New Roman" w:hAnsi="Times New Roman" w:cs="Times New Roman"/>
+                <w:sz w:val="20"/>
+                <w:szCs w:val="20"/>
+              </w:rPr>
+              <w:t xml:space="preserve"> </w:t>
+            </w:r>
+            <w:r>
+              <w:rPr>
+                <w:rFonts w:ascii="Times New Roman" w:hAnsi="Times New Roman" w:cs="Times New Roman"/>
+                <w:sz w:val="20"/>
+                <w:szCs w:val="20"/>
+              </w:rPr>
+              <w:t xml:space="preserve">interesting or difficult </w:t>
+            </w:r>
+            <w:proofErr w:type="gramStart"/>
+            <w:r>
+              <w:rPr>
+                <w:rFonts w:ascii="Times New Roman" w:hAnsi="Times New Roman" w:cs="Times New Roman"/>
+                <w:sz w:val="20"/>
+                <w:szCs w:val="20"/>
+              </w:rPr>
+              <w:t>tasks,</w:t>
+            </w:r>
+            <w:proofErr w:type="gramEnd"/>
+            <w:r>
+              <w:rPr>
+                <w:rFonts w:ascii="Times New Roman" w:hAnsi="Times New Roman" w:cs="Times New Roman"/>
+                <w:sz w:val="20"/>
+                <w:szCs w:val="20"/>
+              </w:rPr>
+              <w:t xml:space="preserve"> they were all roughly the same.</w:t>
+            </w:r>
+          </w:p>
+          <w:p>
+            <w:pPr>
+              <w:pStyle w:val="TableContents"/>
+              <w:spacing w:line="312" w:lineRule="auto"/>
+              <w:jc w:val="both"/>
+              <w:rPr>
+                <w:rFonts w:ascii="Times New Roman" w:hAnsi="Times New Roman" w:cs="Times New Roman"/>
+                <w:sz w:val="20"/>
+                <w:szCs w:val="20"/>
+              </w:rPr>
+            </w:pPr>
+          </w:p>
+          <w:p>
+            <w:pPr>
+              <w:pStyle w:val="TableContents"/>
+              <w:spacing w:line="312" w:lineRule="auto"/>
+              <w:jc w:val="both"/>
+              <w:rPr>
+                <w:rFonts w:ascii="Times New Roman" w:hAnsi="Times New Roman" w:cs="Times New Roman"/>
+                <w:sz w:val="20"/>
+                <w:szCs w:val="20"/>
+              </w:rPr>
+            </w:pPr>
+            <w:r>
+              <w:rPr>
+                <w:rFonts w:ascii="Times New Roman" w:hAnsi="Times New Roman" w:cs="Times New Roman"/>
+                <w:sz w:val="20"/>
+                <w:szCs w:val="20"/>
+              </w:rPr>
+              <w:t xml:space="preserve">After 6 months of </w:t>
+            </w:r>
+            <w:r>
+              <w:rPr>
+                <w:rFonts w:ascii="Times New Roman" w:hAnsi="Times New Roman" w:cs="Times New Roman"/>
+                <w:sz w:val="20"/>
+                <w:szCs w:val="20"/>
+              </w:rPr>
               <w:lastRenderedPageBreak/>
-              <w:t>I was developing the unified digital system of toll roads in Russia. After 6 months of work, I made a decision to leave the company for several reasons:</w:t>
+              <w:t>work, I made a decision to leave the company for several reasons:</w:t>
             </w:r>
           </w:p>
           <w:p>
@@ -4542,7 +4770,7 @@
                 <w:rFonts w:ascii="Times New Roman" w:hAnsi="Times New Roman" w:cs="Times New Roman"/>
               </w:rPr>
             </w:pPr>
-            <w:hyperlink r:id="rId23">
+            <w:hyperlink r:id="rId26">
               <w:r>
                 <w:rPr>
                   <w:rStyle w:val="InternetLink"/>
@@ -4569,8 +4797,8 @@
                 <w:rFonts w:ascii="Times New Roman" w:hAnsi="Times New Roman" w:cs="Times New Roman"/>
                 <w:b/>
                 <w:bCs/>
-                <w:sz w:val="28"/>
                 <w:szCs w:val="28"/>
+                <w:lang w:val="ru-RU"/>
               </w:rPr>
             </w:pPr>
             <w:r>
@@ -4578,23 +4806,10 @@
                 <w:rFonts w:ascii="Times New Roman" w:hAnsi="Times New Roman" w:cs="Times New Roman"/>
                 <w:b/>
                 <w:bCs/>
-                <w:sz w:val="28"/>
                 <w:szCs w:val="28"/>
               </w:rPr>
               <w:t>Responsibilities:</w:t>
             </w:r>
-          </w:p>
-          <w:p>
-            <w:pPr>
-              <w:pStyle w:val="TableContents"/>
-              <w:spacing w:line="312" w:lineRule="auto"/>
-              <w:jc w:val="both"/>
-              <w:rPr>
-                <w:rFonts w:ascii="Times New Roman" w:hAnsi="Times New Roman" w:cs="Times New Roman"/>
-                <w:sz w:val="20"/>
-                <w:szCs w:val="20"/>
-              </w:rPr>
-            </w:pPr>
           </w:p>
           <w:p>
             <w:pPr>
@@ -4773,7 +4988,7 @@
                 <w:b/>
                 <w:bCs/>
               </w:rPr>
-              <w:t>Programmer (CRM </w:t>
+              <w:t>Programmer (</w:t>
             </w:r>
             <w:proofErr w:type="spellStart"/>
             <w:r>
@@ -4790,8 +5005,17 @@
                 <w:rFonts w:ascii="Times New Roman" w:hAnsi="Times New Roman" w:cs="Times New Roman"/>
                 <w:b/>
                 <w:bCs/>
-              </w:rPr>
-              <w:t xml:space="preserve"> BPM Online)</w:t>
+                <w:lang w:val="ru-RU"/>
+              </w:rPr>
+              <w:t> </w:t>
+            </w:r>
+            <w:r>
+              <w:rPr>
+                <w:rFonts w:ascii="Times New Roman" w:hAnsi="Times New Roman" w:cs="Times New Roman"/>
+                <w:b/>
+                <w:bCs/>
+              </w:rPr>
+              <w:t>BPM Online)</w:t>
             </w:r>
           </w:p>
           <w:p>
@@ -4879,7 +5103,7 @@
                 <w:rFonts w:ascii="Times New Roman" w:hAnsi="Times New Roman" w:cs="Times New Roman"/>
               </w:rPr>
             </w:pPr>
-            <w:hyperlink r:id="rId24">
+            <w:hyperlink r:id="rId27">
               <w:r>
                 <w:rPr>
                   <w:rStyle w:val="InternetLink"/>
@@ -4906,8 +5130,8 @@
                 <w:rFonts w:ascii="Times New Roman" w:hAnsi="Times New Roman" w:cs="Times New Roman"/>
                 <w:b/>
                 <w:bCs/>
-                <w:sz w:val="28"/>
                 <w:szCs w:val="28"/>
+                <w:lang w:val="ru-RU"/>
               </w:rPr>
             </w:pPr>
             <w:r>
@@ -4915,23 +5139,10 @@
                 <w:rFonts w:ascii="Times New Roman" w:hAnsi="Times New Roman" w:cs="Times New Roman"/>
                 <w:b/>
                 <w:bCs/>
-                <w:sz w:val="28"/>
                 <w:szCs w:val="28"/>
               </w:rPr>
               <w:t>Responsibilities:</w:t>
             </w:r>
-          </w:p>
-          <w:p>
-            <w:pPr>
-              <w:pStyle w:val="TableContents"/>
-              <w:spacing w:line="312" w:lineRule="auto"/>
-              <w:jc w:val="both"/>
-              <w:rPr>
-                <w:rFonts w:ascii="Times New Roman" w:hAnsi="Times New Roman" w:cs="Times New Roman"/>
-                <w:sz w:val="20"/>
-                <w:szCs w:val="20"/>
-              </w:rPr>
-            </w:pPr>
           </w:p>
           <w:p>
             <w:pPr>
@@ -5199,21 +5410,33 @@
               <w:t xml:space="preserve"> platform anymore in the future. </w:t>
             </w:r>
           </w:p>
-          <w:p>
-            <w:pPr>
-              <w:pStyle w:val="TableContents"/>
-              <w:spacing w:line="312" w:lineRule="auto"/>
-              <w:jc w:val="both"/>
-              <w:rPr>
-                <w:rFonts w:ascii="Times New Roman" w:hAnsi="Times New Roman" w:cs="Times New Roman"/>
-                <w:sz w:val="20"/>
-                <w:szCs w:val="20"/>
-              </w:rPr>
-            </w:pPr>
-          </w:p>
         </w:tc>
       </w:tr>
     </w:tbl>
+    <w:p>
+      <w:pPr>
+        <w:pStyle w:val="a3"/>
+        <w:spacing w:after="0" w:line="312" w:lineRule="auto"/>
+        <w:jc w:val="both"/>
+        <w:rPr>
+          <w:rFonts w:ascii="Times New Roman" w:hAnsi="Times New Roman" w:cs="Times New Roman"/>
+          <w:sz w:val="20"/>
+          <w:szCs w:val="20"/>
+        </w:rPr>
+      </w:pPr>
+    </w:p>
+    <w:p>
+      <w:pPr>
+        <w:pStyle w:val="a3"/>
+        <w:spacing w:after="0" w:line="312" w:lineRule="auto"/>
+        <w:jc w:val="both"/>
+        <w:rPr>
+          <w:rFonts w:ascii="Times New Roman" w:hAnsi="Times New Roman" w:cs="Times New Roman"/>
+          <w:sz w:val="20"/>
+          <w:szCs w:val="20"/>
+        </w:rPr>
+      </w:pPr>
+    </w:p>
     <w:p>
       <w:pPr>
         <w:pStyle w:val="a3"/>
@@ -5446,7 +5669,7 @@
                 <w:rFonts w:ascii="Times New Roman" w:hAnsi="Times New Roman" w:cs="Times New Roman"/>
               </w:rPr>
             </w:pPr>
-            <w:hyperlink r:id="rId25">
+            <w:hyperlink r:id="rId28">
               <w:r>
                 <w:rPr>
                   <w:rStyle w:val="InternetLink"/>
@@ -5473,7 +5696,6 @@
                 <w:rFonts w:ascii="Times New Roman" w:hAnsi="Times New Roman" w:cs="Times New Roman"/>
                 <w:b/>
                 <w:bCs/>
-                <w:sz w:val="28"/>
                 <w:szCs w:val="28"/>
               </w:rPr>
             </w:pPr>
@@ -5482,7 +5704,6 @@
                 <w:rFonts w:ascii="Times New Roman" w:hAnsi="Times New Roman" w:cs="Times New Roman"/>
                 <w:b/>
                 <w:bCs/>
-                <w:sz w:val="28"/>
                 <w:szCs w:val="28"/>
               </w:rPr>
               <w:t>Baum</w:t>
@@ -5491,7 +5712,6 @@
               <w:rPr>
                 <w:rStyle w:val="StrongEmphasis"/>
                 <w:rFonts w:ascii="Times New Roman" w:hAnsi="Times New Roman" w:cs="Times New Roman"/>
-                <w:sz w:val="28"/>
                 <w:szCs w:val="28"/>
               </w:rPr>
               <w:t>an Moscow State Technical University</w:t>
@@ -5653,6 +5873,7 @@
           <w:rFonts w:ascii="Times New Roman" w:hAnsi="Times New Roman" w:cs="Times New Roman"/>
           <w:b w:val="0"/>
           <w:bCs w:val="0"/>
+          <w:sz w:val="20"/>
         </w:rPr>
       </w:pPr>
     </w:p>
@@ -5662,58 +5883,6 @@
         <w:spacing w:after="0" w:line="312" w:lineRule="auto"/>
         <w:jc w:val="both"/>
         <w:rPr>
-          <w:rStyle w:val="StrongEmphasis"/>
-          <w:rFonts w:ascii="Times New Roman" w:hAnsi="Times New Roman" w:cs="Times New Roman"/>
-          <w:b w:val="0"/>
-          <w:bCs w:val="0"/>
-        </w:rPr>
-      </w:pPr>
-    </w:p>
-    <w:p>
-      <w:pPr>
-        <w:pStyle w:val="a3"/>
-        <w:spacing w:after="0" w:line="312" w:lineRule="auto"/>
-        <w:jc w:val="both"/>
-        <w:rPr>
-          <w:rStyle w:val="StrongEmphasis"/>
-          <w:rFonts w:ascii="Times New Roman" w:hAnsi="Times New Roman" w:cs="Times New Roman"/>
-          <w:b w:val="0"/>
-          <w:bCs w:val="0"/>
-        </w:rPr>
-      </w:pPr>
-    </w:p>
-    <w:p>
-      <w:pPr>
-        <w:pStyle w:val="a3"/>
-        <w:spacing w:after="0" w:line="312" w:lineRule="auto"/>
-        <w:jc w:val="both"/>
-        <w:rPr>
-          <w:rStyle w:val="StrongEmphasis"/>
-          <w:rFonts w:ascii="Times New Roman" w:hAnsi="Times New Roman" w:cs="Times New Roman"/>
-          <w:b w:val="0"/>
-          <w:bCs w:val="0"/>
-        </w:rPr>
-      </w:pPr>
-    </w:p>
-    <w:p>
-      <w:pPr>
-        <w:pStyle w:val="a3"/>
-        <w:spacing w:after="0" w:line="312" w:lineRule="auto"/>
-        <w:jc w:val="both"/>
-        <w:rPr>
-          <w:rStyle w:val="StrongEmphasis"/>
-          <w:rFonts w:ascii="Times New Roman" w:hAnsi="Times New Roman" w:cs="Times New Roman"/>
-          <w:b w:val="0"/>
-          <w:bCs w:val="0"/>
-        </w:rPr>
-      </w:pPr>
-    </w:p>
-    <w:p>
-      <w:pPr>
-        <w:pStyle w:val="a3"/>
-        <w:spacing w:after="0" w:line="312" w:lineRule="auto"/>
-        <w:jc w:val="both"/>
-        <w:rPr>
           <w:rFonts w:ascii="Times New Roman" w:hAnsi="Times New Roman" w:cs="Times New Roman"/>
           <w:sz w:val="22"/>
           <w:szCs w:val="22"/>
@@ -5727,7 +5896,6 @@
           <w:szCs w:val="36"/>
           <w:u w:val="single"/>
         </w:rPr>
-        <w:lastRenderedPageBreak/>
         <w:t>Cou</w:t>
       </w:r>
       <w:r>
@@ -5911,7 +6079,7 @@
                 <w:rFonts w:ascii="Times New Roman" w:hAnsi="Times New Roman" w:cs="Times New Roman"/>
               </w:rPr>
             </w:pPr>
-            <w:hyperlink r:id="rId26">
+            <w:hyperlink r:id="rId29">
               <w:r>
                 <w:rPr>
                   <w:rStyle w:val="InternetLink"/>
@@ -5938,7 +6106,6 @@
                 <w:rFonts w:ascii="Times New Roman" w:hAnsi="Times New Roman" w:cs="Times New Roman"/>
                 <w:b/>
                 <w:bCs/>
-                <w:sz w:val="28"/>
                 <w:szCs w:val="28"/>
               </w:rPr>
             </w:pPr>
@@ -5946,7 +6113,6 @@
               <w:rPr>
                 <w:rStyle w:val="StrongEmphasis"/>
                 <w:rFonts w:ascii="Times New Roman" w:hAnsi="Times New Roman" w:cs="Times New Roman"/>
-                <w:sz w:val="28"/>
                 <w:szCs w:val="28"/>
               </w:rPr>
               <w:t>Online-school Good Programmer</w:t>
@@ -5971,6 +6137,7 @@
               <w:jc w:val="both"/>
               <w:rPr>
                 <w:rFonts w:ascii="Times New Roman" w:hAnsi="Times New Roman" w:cs="Times New Roman"/>
+                <w:sz w:val="20"/>
               </w:rPr>
             </w:pPr>
             <w:r>
@@ -5981,7 +6148,7 @@
               </w:rPr>
               <w:t xml:space="preserve">Ruby on Rails intensive course. </w:t>
             </w:r>
-            <w:hyperlink r:id="rId27">
+            <w:hyperlink r:id="rId30">
               <w:r>
                 <w:rPr>
                   <w:rStyle w:val="InternetLink"/>
@@ -6062,7 +6229,7 @@
                 <w:rFonts w:ascii="Times New Roman" w:hAnsi="Times New Roman" w:cs="Times New Roman"/>
               </w:rPr>
             </w:pPr>
-            <w:hyperlink r:id="rId28">
+            <w:hyperlink r:id="rId31">
               <w:r>
                 <w:rPr>
                   <w:rStyle w:val="InternetLink"/>
@@ -6089,7 +6256,6 @@
                 <w:rFonts w:ascii="Times New Roman" w:hAnsi="Times New Roman" w:cs="Times New Roman"/>
                 <w:b/>
                 <w:bCs/>
-                <w:sz w:val="28"/>
                 <w:szCs w:val="28"/>
               </w:rPr>
             </w:pPr>
@@ -6097,7 +6263,6 @@
               <w:rPr>
                 <w:rStyle w:val="StrongEmphasis"/>
                 <w:rFonts w:ascii="Times New Roman" w:hAnsi="Times New Roman" w:cs="Times New Roman"/>
-                <w:sz w:val="28"/>
                 <w:szCs w:val="28"/>
               </w:rPr>
               <w:t xml:space="preserve">Online-school </w:t>
@@ -6107,7 +6272,6 @@
               <w:rPr>
                 <w:rStyle w:val="StrongEmphasis"/>
                 <w:rFonts w:ascii="Times New Roman" w:hAnsi="Times New Roman" w:cs="Times New Roman"/>
-                <w:sz w:val="28"/>
                 <w:szCs w:val="28"/>
               </w:rPr>
               <w:t>EnglishTochka</w:t>
@@ -6117,7 +6281,6 @@
               <w:rPr>
                 <w:rStyle w:val="StrongEmphasis"/>
                 <w:rFonts w:ascii="Times New Roman" w:hAnsi="Times New Roman" w:cs="Times New Roman"/>
-                <w:sz w:val="28"/>
                 <w:szCs w:val="28"/>
               </w:rPr>
               <w:t xml:space="preserve"> by Alex </w:t>
@@ -6127,7 +6290,6 @@
               <w:rPr>
                 <w:rStyle w:val="StrongEmphasis"/>
                 <w:rFonts w:ascii="Times New Roman" w:hAnsi="Times New Roman" w:cs="Times New Roman"/>
-                <w:sz w:val="28"/>
                 <w:szCs w:val="28"/>
               </w:rPr>
               <w:t>Rubanov</w:t>
@@ -6153,6 +6315,7 @@
               <w:jc w:val="both"/>
               <w:rPr>
                 <w:rFonts w:ascii="Times New Roman" w:hAnsi="Times New Roman" w:cs="Times New Roman"/>
+                <w:lang w:val="ru-RU"/>
               </w:rPr>
             </w:pPr>
             <w:r>
@@ -6163,7 +6326,7 @@
               </w:rPr>
               <w:t xml:space="preserve">English Course. Certificates: </w:t>
             </w:r>
-            <w:hyperlink r:id="rId29">
+            <w:hyperlink r:id="rId32">
               <w:r>
                 <w:rPr>
                   <w:rStyle w:val="InternetLink"/>
@@ -6182,7 +6345,7 @@
               </w:rPr>
               <w:t xml:space="preserve"> </w:t>
             </w:r>
-            <w:hyperlink r:id="rId30">
+            <w:hyperlink r:id="rId33">
               <w:r>
                 <w:rPr>
                   <w:rStyle w:val="InternetLink"/>
@@ -6201,7 +6364,7 @@
               </w:rPr>
               <w:t xml:space="preserve"> </w:t>
             </w:r>
-            <w:hyperlink r:id="rId31">
+            <w:hyperlink r:id="rId34">
               <w:r>
                 <w:rPr>
                   <w:rStyle w:val="InternetLink"/>
@@ -6225,6 +6388,7 @@
           <w:rFonts w:ascii="Times New Roman" w:hAnsi="Times New Roman" w:cs="Times New Roman"/>
           <w:sz w:val="20"/>
           <w:szCs w:val="20"/>
+          <w:lang w:val="ru-RU"/>
         </w:rPr>
       </w:pPr>
     </w:p>

</xml_diff>

<commit_message>
Update resume (SoftTelematics company)
</commit_message>
<xml_diff>
--- a/resume/Kirill Ilyin.docx
+++ b/resume/Kirill Ilyin.docx
@@ -35,8 +35,6 @@
         </w:rPr>
         <w:t>Ilyin</w:t>
       </w:r>
-      <w:bookmarkStart w:id="0" w:name="_GoBack"/>
-      <w:bookmarkEnd w:id="0"/>
       <w:proofErr w:type="spellEnd"/>
     </w:p>
     <w:p>
@@ -1755,6 +1753,28 @@
         </w:rPr>
         <w:t xml:space="preserve">Other projects on Ruby and Ruby on Rails can be viewed on my </w:t>
       </w:r>
+      <w:hyperlink r:id="rId18" w:history="1">
+        <w:proofErr w:type="spellStart"/>
+        <w:r>
+          <w:rPr>
+            <w:rStyle w:val="a6"/>
+            <w:rFonts w:ascii="Times New Roman" w:hAnsi="Times New Roman" w:cs="Times New Roman"/>
+            <w:sz w:val="20"/>
+            <w:szCs w:val="20"/>
+          </w:rPr>
+          <w:t>GitHub</w:t>
+        </w:r>
+        <w:proofErr w:type="spellEnd"/>
+        <w:r>
+          <w:rPr>
+            <w:rStyle w:val="a6"/>
+            <w:rFonts w:ascii="Times New Roman" w:hAnsi="Times New Roman" w:cs="Times New Roman"/>
+            <w:sz w:val="20"/>
+            <w:szCs w:val="20"/>
+          </w:rPr>
+          <w:t xml:space="preserve"> profile</w:t>
+        </w:r>
+      </w:hyperlink>
       <w:r>
         <w:rPr>
           <w:rStyle w:val="StrongEmphasis"/>
@@ -1764,7 +1784,7 @@
           <w:sz w:val="20"/>
           <w:szCs w:val="20"/>
         </w:rPr>
-        <w:fldChar w:fldCharType="begin"/>
+        <w:t>.</w:t>
       </w:r>
       <w:r>
         <w:rPr>
@@ -1775,7 +1795,7 @@
           <w:sz w:val="20"/>
           <w:szCs w:val="20"/>
         </w:rPr>
-        <w:instrText xml:space="preserve"> HYPERLINK "https://github.com/cuurjol" </w:instrText>
+        <w:t xml:space="preserve"> </w:t>
       </w:r>
       <w:r>
         <w:rPr>
@@ -1786,27 +1806,7 @@
           <w:sz w:val="20"/>
           <w:szCs w:val="20"/>
         </w:rPr>
-        <w:fldChar w:fldCharType="separate"/>
-      </w:r>
-      <w:proofErr w:type="spellStart"/>
-      <w:r>
-        <w:rPr>
-          <w:rStyle w:val="a6"/>
-          <w:rFonts w:ascii="Times New Roman" w:hAnsi="Times New Roman" w:cs="Times New Roman"/>
-          <w:sz w:val="20"/>
-          <w:szCs w:val="20"/>
-        </w:rPr>
-        <w:t>GitHub</w:t>
-      </w:r>
-      <w:proofErr w:type="spellEnd"/>
-      <w:r>
-        <w:rPr>
-          <w:rStyle w:val="a6"/>
-          <w:rFonts w:ascii="Times New Roman" w:hAnsi="Times New Roman" w:cs="Times New Roman"/>
-          <w:sz w:val="20"/>
-          <w:szCs w:val="20"/>
-        </w:rPr>
-        <w:t xml:space="preserve"> profile</w:t>
+        <w:t>I also actively started solving various</w:t>
       </w:r>
       <w:r>
         <w:rPr>
@@ -1817,7 +1817,7 @@
           <w:sz w:val="20"/>
           <w:szCs w:val="20"/>
         </w:rPr>
-        <w:fldChar w:fldCharType="end"/>
+        <w:t xml:space="preserve"> </w:t>
       </w:r>
       <w:r>
         <w:rPr>
@@ -1828,7 +1828,7 @@
           <w:sz w:val="20"/>
           <w:szCs w:val="20"/>
         </w:rPr>
-        <w:t>.</w:t>
+        <w:t>programming tasks and spent most of my time on the</w:t>
       </w:r>
       <w:r>
         <w:rPr>
@@ -1841,51 +1841,7 @@
         </w:rPr>
         <w:t xml:space="preserve"> </w:t>
       </w:r>
-      <w:r>
-        <w:rPr>
-          <w:rStyle w:val="StrongEmphasis"/>
-          <w:rFonts w:ascii="Times New Roman" w:hAnsi="Times New Roman" w:cs="Times New Roman"/>
-          <w:b w:val="0"/>
-          <w:bCs w:val="0"/>
-          <w:sz w:val="20"/>
-          <w:szCs w:val="20"/>
-        </w:rPr>
-        <w:t>I also actively started solving various</w:t>
-      </w:r>
-      <w:r>
-        <w:rPr>
-          <w:rStyle w:val="StrongEmphasis"/>
-          <w:rFonts w:ascii="Times New Roman" w:hAnsi="Times New Roman" w:cs="Times New Roman"/>
-          <w:b w:val="0"/>
-          <w:bCs w:val="0"/>
-          <w:sz w:val="20"/>
-          <w:szCs w:val="20"/>
-        </w:rPr>
-        <w:t xml:space="preserve"> </w:t>
-      </w:r>
-      <w:r>
-        <w:rPr>
-          <w:rStyle w:val="StrongEmphasis"/>
-          <w:rFonts w:ascii="Times New Roman" w:hAnsi="Times New Roman" w:cs="Times New Roman"/>
-          <w:b w:val="0"/>
-          <w:bCs w:val="0"/>
-          <w:sz w:val="20"/>
-          <w:szCs w:val="20"/>
-        </w:rPr>
-        <w:t>programming tasks and spent most of my time on the</w:t>
-      </w:r>
-      <w:r>
-        <w:rPr>
-          <w:rStyle w:val="StrongEmphasis"/>
-          <w:rFonts w:ascii="Times New Roman" w:hAnsi="Times New Roman" w:cs="Times New Roman"/>
-          <w:b w:val="0"/>
-          <w:bCs w:val="0"/>
-          <w:sz w:val="20"/>
-          <w:szCs w:val="20"/>
-        </w:rPr>
-        <w:t xml:space="preserve"> </w:t>
-      </w:r>
-      <w:hyperlink r:id="rId18" w:history="1">
+      <w:hyperlink r:id="rId19" w:history="1">
         <w:proofErr w:type="spellStart"/>
         <w:r>
           <w:rPr>
@@ -1953,7 +1909,7 @@
         </w:rPr>
         <w:t xml:space="preserve"> </w:t>
       </w:r>
-      <w:hyperlink r:id="rId19" w:history="1">
+      <w:hyperlink r:id="rId20" w:history="1">
         <w:proofErr w:type="spellStart"/>
         <w:r>
           <w:rPr>
@@ -3341,7 +3297,7 @@
                 <w:bCs/>
               </w:rPr>
             </w:pPr>
-            <w:hyperlink r:id="rId20">
+            <w:hyperlink r:id="rId21">
               <w:r>
                 <w:rPr>
                   <w:rStyle w:val="InternetLink"/>
@@ -3513,7 +3469,7 @@
               </w:rPr>
               <w:t xml:space="preserve"> </w:t>
             </w:r>
-            <w:hyperlink r:id="rId21" w:history="1">
+            <w:hyperlink r:id="rId22" w:history="1">
               <w:r>
                 <w:rPr>
                   <w:rStyle w:val="a6"/>
@@ -3639,7 +3595,7 @@
               </w:rPr>
               <w:t xml:space="preserve"> </w:t>
             </w:r>
-            <w:hyperlink r:id="rId22" w:history="1">
+            <w:hyperlink r:id="rId23" w:history="1">
               <w:r>
                 <w:rPr>
                   <w:rStyle w:val="a6"/>
@@ -3871,7 +3827,7 @@
                 <w:bCs/>
               </w:rPr>
             </w:pPr>
-            <w:hyperlink r:id="rId23">
+            <w:hyperlink r:id="rId24">
               <w:r>
                 <w:rPr>
                   <w:rStyle w:val="InternetLink"/>
@@ -4035,7 +3991,7 @@
               </w:rPr>
               <w:t xml:space="preserve"> </w:t>
             </w:r>
-            <w:hyperlink r:id="rId24" w:history="1">
+            <w:hyperlink r:id="rId25" w:history="1">
               <w:r>
                 <w:rPr>
                   <w:rStyle w:val="a6"/>
@@ -4220,6 +4176,7 @@
                 <w:b/>
                 <w:bCs/>
               </w:rPr>
+              <w:lastRenderedPageBreak/>
               <w:t>Ruby on Rails Developer</w:t>
             </w:r>
           </w:p>
@@ -4271,494 +4228,6 @@
                 <w:szCs w:val="20"/>
               </w:rPr>
               <w:t>, Moscow, Russia</w:t>
-            </w:r>
-          </w:p>
-          <w:p>
-            <w:pPr>
-              <w:pStyle w:val="TableContents"/>
-              <w:spacing w:line="312" w:lineRule="auto"/>
-              <w:jc w:val="both"/>
-              <w:rPr>
-                <w:rFonts w:ascii="Times New Roman" w:hAnsi="Times New Roman" w:cs="Times New Roman"/>
-              </w:rPr>
-            </w:pPr>
-            <w:hyperlink r:id="rId25">
-              <w:r>
-                <w:rPr>
-                  <w:rStyle w:val="InternetLink"/>
-                  <w:rFonts w:ascii="Times New Roman" w:hAnsi="Times New Roman" w:cs="Times New Roman"/>
-                  <w:sz w:val="20"/>
-                  <w:szCs w:val="20"/>
-                </w:rPr>
-                <w:t>Official site</w:t>
-              </w:r>
-            </w:hyperlink>
-          </w:p>
-        </w:tc>
-        <w:tc>
-          <w:tcPr>
-            <w:tcW w:w="7265" w:type="dxa"/>
-            <w:shd w:val="clear" w:color="auto" w:fill="auto"/>
-          </w:tcPr>
-          <w:p>
-            <w:pPr>
-              <w:pStyle w:val="TableContents"/>
-              <w:spacing w:line="312" w:lineRule="auto"/>
-              <w:jc w:val="both"/>
-              <w:rPr>
-                <w:rFonts w:ascii="Times New Roman" w:hAnsi="Times New Roman" w:cs="Times New Roman"/>
-                <w:b/>
-                <w:bCs/>
-                <w:szCs w:val="28"/>
-                <w:lang w:val="ru-RU"/>
-              </w:rPr>
-            </w:pPr>
-            <w:r>
-              <w:rPr>
-                <w:rFonts w:ascii="Times New Roman" w:hAnsi="Times New Roman" w:cs="Times New Roman"/>
-                <w:b/>
-                <w:bCs/>
-                <w:szCs w:val="28"/>
-              </w:rPr>
-              <w:t>Responsibilities:</w:t>
-            </w:r>
-          </w:p>
-          <w:p>
-            <w:pPr>
-              <w:pStyle w:val="TableContents"/>
-              <w:numPr>
-                <w:ilvl w:val="0"/>
-                <w:numId w:val="6"/>
-              </w:numPr>
-              <w:spacing w:line="312" w:lineRule="auto"/>
-              <w:ind w:left="0" w:firstLine="0"/>
-              <w:jc w:val="both"/>
-              <w:rPr>
-                <w:rFonts w:ascii="Times New Roman" w:hAnsi="Times New Roman" w:cs="Times New Roman"/>
-                <w:sz w:val="20"/>
-                <w:szCs w:val="20"/>
-              </w:rPr>
-            </w:pPr>
-            <w:r>
-              <w:rPr>
-                <w:rFonts w:ascii="Times New Roman" w:hAnsi="Times New Roman" w:cs="Times New Roman"/>
-                <w:sz w:val="20"/>
-                <w:szCs w:val="20"/>
-              </w:rPr>
-              <w:t>Developing a new functionality for a single digital platform for collecting tolls on the roads.</w:t>
-            </w:r>
-          </w:p>
-          <w:p>
-            <w:pPr>
-              <w:pStyle w:val="TableContents"/>
-              <w:numPr>
-                <w:ilvl w:val="0"/>
-                <w:numId w:val="6"/>
-              </w:numPr>
-              <w:spacing w:line="312" w:lineRule="auto"/>
-              <w:ind w:left="0" w:firstLine="0"/>
-              <w:jc w:val="both"/>
-              <w:rPr>
-                <w:rFonts w:ascii="Times New Roman" w:hAnsi="Times New Roman" w:cs="Times New Roman"/>
-                <w:sz w:val="20"/>
-                <w:szCs w:val="20"/>
-              </w:rPr>
-            </w:pPr>
-            <w:r>
-              <w:rPr>
-                <w:rFonts w:ascii="Times New Roman" w:hAnsi="Times New Roman" w:cs="Times New Roman"/>
-                <w:sz w:val="20"/>
-                <w:szCs w:val="20"/>
-              </w:rPr>
-              <w:t>Optimization and refactoring code.</w:t>
-            </w:r>
-          </w:p>
-          <w:p>
-            <w:pPr>
-              <w:pStyle w:val="TableContents"/>
-              <w:numPr>
-                <w:ilvl w:val="0"/>
-                <w:numId w:val="6"/>
-              </w:numPr>
-              <w:spacing w:line="312" w:lineRule="auto"/>
-              <w:ind w:left="0" w:firstLine="0"/>
-              <w:jc w:val="both"/>
-              <w:rPr>
-                <w:rFonts w:ascii="Times New Roman" w:hAnsi="Times New Roman" w:cs="Times New Roman"/>
-                <w:sz w:val="20"/>
-                <w:szCs w:val="20"/>
-              </w:rPr>
-            </w:pPr>
-            <w:r>
-              <w:rPr>
-                <w:rFonts w:ascii="Times New Roman" w:hAnsi="Times New Roman" w:cs="Times New Roman"/>
-                <w:sz w:val="20"/>
-                <w:szCs w:val="20"/>
-              </w:rPr>
-              <w:t>Writing integration and unit tests.</w:t>
-            </w:r>
-          </w:p>
-          <w:p>
-            <w:pPr>
-              <w:pStyle w:val="TableContents"/>
-              <w:numPr>
-                <w:ilvl w:val="0"/>
-                <w:numId w:val="6"/>
-              </w:numPr>
-              <w:spacing w:line="312" w:lineRule="auto"/>
-              <w:ind w:left="0" w:firstLine="0"/>
-              <w:jc w:val="both"/>
-              <w:rPr>
-                <w:rFonts w:ascii="Times New Roman" w:hAnsi="Times New Roman" w:cs="Times New Roman"/>
-                <w:sz w:val="20"/>
-                <w:szCs w:val="20"/>
-              </w:rPr>
-            </w:pPr>
-            <w:r>
-              <w:rPr>
-                <w:rFonts w:ascii="Times New Roman" w:hAnsi="Times New Roman" w:cs="Times New Roman"/>
-                <w:sz w:val="20"/>
-                <w:szCs w:val="20"/>
-              </w:rPr>
-              <w:t>Fixing user bugs.</w:t>
-            </w:r>
-          </w:p>
-          <w:p>
-            <w:pPr>
-              <w:pStyle w:val="TableContents"/>
-              <w:spacing w:line="312" w:lineRule="auto"/>
-              <w:jc w:val="both"/>
-              <w:rPr>
-                <w:rFonts w:ascii="Times New Roman" w:hAnsi="Times New Roman" w:cs="Times New Roman"/>
-                <w:sz w:val="20"/>
-                <w:szCs w:val="20"/>
-              </w:rPr>
-            </w:pPr>
-          </w:p>
-          <w:p>
-            <w:pPr>
-              <w:pStyle w:val="TableContents"/>
-              <w:spacing w:line="312" w:lineRule="auto"/>
-              <w:jc w:val="both"/>
-              <w:rPr>
-                <w:rFonts w:ascii="Times New Roman" w:hAnsi="Times New Roman" w:cs="Times New Roman"/>
-                <w:sz w:val="20"/>
-                <w:szCs w:val="20"/>
-              </w:rPr>
-            </w:pPr>
-            <w:r>
-              <w:rPr>
-                <w:rFonts w:ascii="Times New Roman" w:hAnsi="Times New Roman" w:cs="Times New Roman"/>
-                <w:sz w:val="20"/>
-                <w:szCs w:val="20"/>
-              </w:rPr>
-              <w:t xml:space="preserve">I got a third job as a Ruby on Rails developer at </w:t>
-            </w:r>
-            <w:proofErr w:type="spellStart"/>
-            <w:r>
-              <w:rPr>
-                <w:rFonts w:ascii="Times New Roman" w:hAnsi="Times New Roman" w:cs="Times New Roman"/>
-                <w:sz w:val="20"/>
-                <w:szCs w:val="20"/>
-              </w:rPr>
-              <w:t>SoftTelematics</w:t>
-            </w:r>
-            <w:proofErr w:type="spellEnd"/>
-            <w:r>
-              <w:rPr>
-                <w:rFonts w:ascii="Times New Roman" w:hAnsi="Times New Roman" w:cs="Times New Roman"/>
-                <w:sz w:val="20"/>
-                <w:szCs w:val="20"/>
-              </w:rPr>
-              <w:t xml:space="preserve"> LLC on March 11, 2019. I was developing the unified digital system</w:t>
-            </w:r>
-            <w:r>
-              <w:rPr>
-                <w:rFonts w:ascii="Times New Roman" w:hAnsi="Times New Roman" w:cs="Times New Roman"/>
-                <w:sz w:val="20"/>
-                <w:szCs w:val="20"/>
-              </w:rPr>
-              <w:t xml:space="preserve"> </w:t>
-            </w:r>
-            <w:r>
-              <w:rPr>
-                <w:rFonts w:ascii="Times New Roman" w:hAnsi="Times New Roman" w:cs="Times New Roman"/>
-                <w:sz w:val="20"/>
-                <w:szCs w:val="20"/>
-              </w:rPr>
-              <w:t>of toll roads in Russia.</w:t>
-            </w:r>
-            <w:r>
-              <w:rPr>
-                <w:rFonts w:ascii="Times New Roman" w:hAnsi="Times New Roman" w:cs="Times New Roman"/>
-                <w:sz w:val="20"/>
-                <w:szCs w:val="20"/>
-              </w:rPr>
-              <w:t xml:space="preserve"> </w:t>
-            </w:r>
-            <w:r>
-              <w:rPr>
-                <w:rFonts w:ascii="Times New Roman" w:hAnsi="Times New Roman" w:cs="Times New Roman"/>
-                <w:sz w:val="20"/>
-                <w:szCs w:val="20"/>
-              </w:rPr>
-              <w:t>At first, I did tasks of writing integration and unit tests to check the performance of various sections</w:t>
-            </w:r>
-            <w:r>
-              <w:rPr>
-                <w:rFonts w:ascii="Times New Roman" w:hAnsi="Times New Roman" w:cs="Times New Roman"/>
-                <w:sz w:val="20"/>
-                <w:szCs w:val="20"/>
-              </w:rPr>
-              <w:t xml:space="preserve"> </w:t>
-            </w:r>
-            <w:r>
-              <w:rPr>
-                <w:rFonts w:ascii="Times New Roman" w:hAnsi="Times New Roman" w:cs="Times New Roman"/>
-                <w:sz w:val="20"/>
-                <w:szCs w:val="20"/>
-              </w:rPr>
-              <w:t>and individual components of the system, did tasks of technical debt to optimize and refactor code, and tasks to fix various</w:t>
-            </w:r>
-            <w:r>
-              <w:rPr>
-                <w:rFonts w:ascii="Times New Roman" w:hAnsi="Times New Roman" w:cs="Times New Roman"/>
-                <w:sz w:val="20"/>
-                <w:szCs w:val="20"/>
-              </w:rPr>
-              <w:t xml:space="preserve"> </w:t>
-            </w:r>
-            <w:r>
-              <w:rPr>
-                <w:rFonts w:ascii="Times New Roman" w:hAnsi="Times New Roman" w:cs="Times New Roman"/>
-                <w:sz w:val="20"/>
-                <w:szCs w:val="20"/>
-              </w:rPr>
-              <w:t xml:space="preserve">user errors. Further, there were voluminous tasks for writing </w:t>
-            </w:r>
-            <w:proofErr w:type="gramStart"/>
-            <w:r>
-              <w:rPr>
-                <w:rFonts w:ascii="Times New Roman" w:hAnsi="Times New Roman" w:cs="Times New Roman"/>
-                <w:sz w:val="20"/>
-                <w:szCs w:val="20"/>
-              </w:rPr>
-              <w:t>various system functionality</w:t>
-            </w:r>
-            <w:proofErr w:type="gramEnd"/>
-            <w:r>
-              <w:rPr>
-                <w:rFonts w:ascii="Times New Roman" w:hAnsi="Times New Roman" w:cs="Times New Roman"/>
-                <w:sz w:val="20"/>
-                <w:szCs w:val="20"/>
-              </w:rPr>
-              <w:t xml:space="preserve"> from scratch. There were no particularly</w:t>
-            </w:r>
-            <w:r>
-              <w:rPr>
-                <w:rFonts w:ascii="Times New Roman" w:hAnsi="Times New Roman" w:cs="Times New Roman"/>
-                <w:sz w:val="20"/>
-                <w:szCs w:val="20"/>
-              </w:rPr>
-              <w:t xml:space="preserve"> </w:t>
-            </w:r>
-            <w:r>
-              <w:rPr>
-                <w:rFonts w:ascii="Times New Roman" w:hAnsi="Times New Roman" w:cs="Times New Roman"/>
-                <w:sz w:val="20"/>
-                <w:szCs w:val="20"/>
-              </w:rPr>
-              <w:t xml:space="preserve">interesting or difficult </w:t>
-            </w:r>
-            <w:proofErr w:type="gramStart"/>
-            <w:r>
-              <w:rPr>
-                <w:rFonts w:ascii="Times New Roman" w:hAnsi="Times New Roman" w:cs="Times New Roman"/>
-                <w:sz w:val="20"/>
-                <w:szCs w:val="20"/>
-              </w:rPr>
-              <w:t>tasks,</w:t>
-            </w:r>
-            <w:proofErr w:type="gramEnd"/>
-            <w:r>
-              <w:rPr>
-                <w:rFonts w:ascii="Times New Roman" w:hAnsi="Times New Roman" w:cs="Times New Roman"/>
-                <w:sz w:val="20"/>
-                <w:szCs w:val="20"/>
-              </w:rPr>
-              <w:t xml:space="preserve"> they were all roughly the same.</w:t>
-            </w:r>
-          </w:p>
-          <w:p>
-            <w:pPr>
-              <w:pStyle w:val="TableContents"/>
-              <w:spacing w:line="312" w:lineRule="auto"/>
-              <w:jc w:val="both"/>
-              <w:rPr>
-                <w:rFonts w:ascii="Times New Roman" w:hAnsi="Times New Roman" w:cs="Times New Roman"/>
-                <w:sz w:val="20"/>
-                <w:szCs w:val="20"/>
-              </w:rPr>
-            </w:pPr>
-          </w:p>
-          <w:p>
-            <w:pPr>
-              <w:pStyle w:val="TableContents"/>
-              <w:spacing w:line="312" w:lineRule="auto"/>
-              <w:jc w:val="both"/>
-              <w:rPr>
-                <w:rFonts w:ascii="Times New Roman" w:hAnsi="Times New Roman" w:cs="Times New Roman"/>
-                <w:sz w:val="20"/>
-                <w:szCs w:val="20"/>
-              </w:rPr>
-            </w:pPr>
-            <w:r>
-              <w:rPr>
-                <w:rFonts w:ascii="Times New Roman" w:hAnsi="Times New Roman" w:cs="Times New Roman"/>
-                <w:sz w:val="20"/>
-                <w:szCs w:val="20"/>
-              </w:rPr>
-              <w:t xml:space="preserve">After 6 months of </w:t>
-            </w:r>
-            <w:r>
-              <w:rPr>
-                <w:rFonts w:ascii="Times New Roman" w:hAnsi="Times New Roman" w:cs="Times New Roman"/>
-                <w:sz w:val="20"/>
-                <w:szCs w:val="20"/>
-              </w:rPr>
-              <w:lastRenderedPageBreak/>
-              <w:t>work, I made a decision to leave the company for several reasons:</w:t>
-            </w:r>
-          </w:p>
-          <w:p>
-            <w:pPr>
-              <w:pStyle w:val="TableContents"/>
-              <w:numPr>
-                <w:ilvl w:val="0"/>
-                <w:numId w:val="7"/>
-              </w:numPr>
-              <w:spacing w:line="312" w:lineRule="auto"/>
-              <w:ind w:left="0" w:firstLine="0"/>
-              <w:jc w:val="both"/>
-              <w:rPr>
-                <w:rFonts w:ascii="Times New Roman" w:hAnsi="Times New Roman" w:cs="Times New Roman"/>
-                <w:sz w:val="20"/>
-                <w:szCs w:val="20"/>
-              </w:rPr>
-            </w:pPr>
-            <w:r>
-              <w:rPr>
-                <w:rFonts w:ascii="Times New Roman" w:hAnsi="Times New Roman" w:cs="Times New Roman"/>
-                <w:sz w:val="20"/>
-                <w:szCs w:val="20"/>
-              </w:rPr>
-              <w:t>The company did not completely perform own agreements, but partially performed them (remote job).</w:t>
-            </w:r>
-          </w:p>
-          <w:p>
-            <w:pPr>
-              <w:pStyle w:val="TableContents"/>
-              <w:numPr>
-                <w:ilvl w:val="0"/>
-                <w:numId w:val="7"/>
-              </w:numPr>
-              <w:spacing w:line="312" w:lineRule="auto"/>
-              <w:ind w:left="0" w:firstLine="0"/>
-              <w:jc w:val="both"/>
-              <w:rPr>
-                <w:rFonts w:ascii="Times New Roman" w:hAnsi="Times New Roman" w:cs="Times New Roman"/>
-                <w:sz w:val="20"/>
-                <w:szCs w:val="20"/>
-              </w:rPr>
-            </w:pPr>
-            <w:r>
-              <w:rPr>
-                <w:rFonts w:ascii="Times New Roman" w:hAnsi="Times New Roman" w:cs="Times New Roman"/>
-                <w:sz w:val="20"/>
-                <w:szCs w:val="20"/>
-              </w:rPr>
-              <w:t>Staff reductions.</w:t>
-            </w:r>
-          </w:p>
-          <w:p>
-            <w:pPr>
-              <w:pStyle w:val="TableContents"/>
-              <w:spacing w:line="312" w:lineRule="auto"/>
-              <w:jc w:val="both"/>
-              <w:rPr>
-                <w:rFonts w:ascii="Times New Roman" w:hAnsi="Times New Roman" w:cs="Times New Roman"/>
-                <w:sz w:val="20"/>
-                <w:szCs w:val="20"/>
-              </w:rPr>
-            </w:pPr>
-          </w:p>
-        </w:tc>
-      </w:tr>
-      <w:tr>
-        <w:tc>
-          <w:tcPr>
-            <w:tcW w:w="3779" w:type="dxa"/>
-            <w:shd w:val="clear" w:color="auto" w:fill="auto"/>
-          </w:tcPr>
-          <w:p>
-            <w:pPr>
-              <w:pStyle w:val="TableContents"/>
-              <w:spacing w:line="312" w:lineRule="auto"/>
-              <w:jc w:val="both"/>
-              <w:rPr>
-                <w:rFonts w:ascii="Times New Roman" w:hAnsi="Times New Roman" w:cs="Times New Roman"/>
-                <w:b/>
-                <w:bCs/>
-              </w:rPr>
-            </w:pPr>
-            <w:r>
-              <w:rPr>
-                <w:rFonts w:ascii="Times New Roman" w:hAnsi="Times New Roman" w:cs="Times New Roman"/>
-                <w:b/>
-                <w:bCs/>
-              </w:rPr>
-              <w:lastRenderedPageBreak/>
-              <w:t>Software Engineer</w:t>
-            </w:r>
-          </w:p>
-          <w:p>
-            <w:pPr>
-              <w:pStyle w:val="TableContents"/>
-              <w:spacing w:line="312" w:lineRule="auto"/>
-              <w:jc w:val="both"/>
-              <w:rPr>
-                <w:rFonts w:ascii="Times New Roman" w:hAnsi="Times New Roman" w:cs="Times New Roman"/>
-                <w:sz w:val="20"/>
-                <w:szCs w:val="20"/>
-              </w:rPr>
-            </w:pPr>
-            <w:r>
-              <w:rPr>
-                <w:rFonts w:ascii="Times New Roman" w:hAnsi="Times New Roman" w:cs="Times New Roman"/>
-                <w:sz w:val="20"/>
-                <w:szCs w:val="20"/>
-              </w:rPr>
-              <w:t>May 2018 — August 2018</w:t>
-            </w:r>
-          </w:p>
-          <w:p>
-            <w:pPr>
-              <w:pStyle w:val="TableContents"/>
-              <w:spacing w:line="312" w:lineRule="auto"/>
-              <w:jc w:val="both"/>
-              <w:rPr>
-                <w:rFonts w:ascii="Times New Roman" w:hAnsi="Times New Roman" w:cs="Times New Roman"/>
-                <w:sz w:val="20"/>
-                <w:szCs w:val="20"/>
-              </w:rPr>
-            </w:pPr>
-            <w:r>
-              <w:rPr>
-                <w:rFonts w:ascii="Times New Roman" w:hAnsi="Times New Roman" w:cs="Times New Roman"/>
-                <w:sz w:val="20"/>
-                <w:szCs w:val="20"/>
-              </w:rPr>
-              <w:t>EOS (Electronic Office Systems), Moscow, Russia</w:t>
             </w:r>
           </w:p>
           <w:p>
@@ -4833,7 +4302,7 @@
                 <w:sz w:val="20"/>
                 <w:szCs w:val="20"/>
               </w:rPr>
-              <w:t>Creating and improving an electronic document management system developed on the basis of the Microsoft SharePoint platform.</w:t>
+              <w:t>Developing a new functionality for a single digital platform for collecting tolls on the roads.</w:t>
             </w:r>
           </w:p>
           <w:p>
@@ -4858,7 +4327,7 @@
                 <w:sz w:val="20"/>
                 <w:szCs w:val="20"/>
               </w:rPr>
-              <w:t>Participation in updating the system architecture on ASP.NET MVC/Core MVC.</w:t>
+              <w:t>Optimization and refactoring code.</w:t>
             </w:r>
           </w:p>
           <w:p>
@@ -4883,7 +4352,7 @@
                 <w:sz w:val="20"/>
                 <w:szCs w:val="20"/>
               </w:rPr>
-              <w:t>Participation in making technical decisions.</w:t>
+              <w:t>Writing integration and unit tests.</w:t>
             </w:r>
           </w:p>
           <w:p>
@@ -4940,15 +4409,173 @@
                 <w:sz w:val="20"/>
                 <w:szCs w:val="20"/>
               </w:rPr>
-              <w:t>I got a second job as a software engineer at EOS LLC (electronic office systems) on May 28, 2018.</w:t>
-            </w:r>
-            <w:r>
-              <w:rPr>
-                <w:rFonts w:ascii="Times New Roman" w:hAnsi="Times New Roman" w:cs="Times New Roman"/>
-                <w:sz w:val="20"/>
-                <w:szCs w:val="20"/>
-              </w:rPr>
-              <w:t xml:space="preserve"> I was developing an electronic document management system developed on the basis of the Microsoft SharePoint platform. After 3 months of work, the company management could not find me the amount of work for my position, because the company hired me as a junior specialist, and I left the company. </w:t>
+              <w:t xml:space="preserve">I got a third job as a Ruby on Rails developer at </w:t>
+            </w:r>
+            <w:proofErr w:type="spellStart"/>
+            <w:r>
+              <w:rPr>
+                <w:rFonts w:ascii="Times New Roman" w:hAnsi="Times New Roman" w:cs="Times New Roman"/>
+                <w:sz w:val="20"/>
+                <w:szCs w:val="20"/>
+              </w:rPr>
+              <w:t>SoftTelematics</w:t>
+            </w:r>
+            <w:proofErr w:type="spellEnd"/>
+            <w:r>
+              <w:rPr>
+                <w:rFonts w:ascii="Times New Roman" w:hAnsi="Times New Roman" w:cs="Times New Roman"/>
+                <w:sz w:val="20"/>
+                <w:szCs w:val="20"/>
+              </w:rPr>
+              <w:t xml:space="preserve"> LLC on March 11, 2019. I was developing the unified digital system</w:t>
+            </w:r>
+            <w:r>
+              <w:rPr>
+                <w:rFonts w:ascii="Times New Roman" w:hAnsi="Times New Roman" w:cs="Times New Roman"/>
+                <w:sz w:val="20"/>
+                <w:szCs w:val="20"/>
+              </w:rPr>
+              <w:t xml:space="preserve"> </w:t>
+            </w:r>
+            <w:r>
+              <w:rPr>
+                <w:rFonts w:ascii="Times New Roman" w:hAnsi="Times New Roman" w:cs="Times New Roman"/>
+                <w:sz w:val="20"/>
+                <w:szCs w:val="20"/>
+              </w:rPr>
+              <w:t>of toll roads in Russia.</w:t>
+            </w:r>
+            <w:r>
+              <w:rPr>
+                <w:rFonts w:ascii="Times New Roman" w:hAnsi="Times New Roman" w:cs="Times New Roman"/>
+                <w:sz w:val="20"/>
+                <w:szCs w:val="20"/>
+              </w:rPr>
+              <w:t xml:space="preserve"> </w:t>
+            </w:r>
+            <w:r>
+              <w:rPr>
+                <w:rFonts w:ascii="Times New Roman" w:hAnsi="Times New Roman" w:cs="Times New Roman"/>
+                <w:sz w:val="20"/>
+                <w:szCs w:val="20"/>
+              </w:rPr>
+              <w:t>At first, I did tasks of writing integration and unit tests to check the performance of various sections</w:t>
+            </w:r>
+            <w:r>
+              <w:rPr>
+                <w:rFonts w:ascii="Times New Roman" w:hAnsi="Times New Roman" w:cs="Times New Roman"/>
+                <w:sz w:val="20"/>
+                <w:szCs w:val="20"/>
+              </w:rPr>
+              <w:t xml:space="preserve"> </w:t>
+            </w:r>
+            <w:r>
+              <w:rPr>
+                <w:rFonts w:ascii="Times New Roman" w:hAnsi="Times New Roman" w:cs="Times New Roman"/>
+                <w:sz w:val="20"/>
+                <w:szCs w:val="20"/>
+              </w:rPr>
+              <w:t>and individual components of the system, did tasks of technical debt to optimize and refactor code, and tasks to fix various</w:t>
+            </w:r>
+            <w:r>
+              <w:rPr>
+                <w:rFonts w:ascii="Times New Roman" w:hAnsi="Times New Roman" w:cs="Times New Roman"/>
+                <w:sz w:val="20"/>
+                <w:szCs w:val="20"/>
+              </w:rPr>
+              <w:t xml:space="preserve"> </w:t>
+            </w:r>
+            <w:r>
+              <w:rPr>
+                <w:rFonts w:ascii="Times New Roman" w:hAnsi="Times New Roman" w:cs="Times New Roman"/>
+                <w:sz w:val="20"/>
+                <w:szCs w:val="20"/>
+              </w:rPr>
+              <w:t xml:space="preserve">user errors. Further, there were voluminous tasks for writing </w:t>
+            </w:r>
+            <w:proofErr w:type="gramStart"/>
+            <w:r>
+              <w:rPr>
+                <w:rFonts w:ascii="Times New Roman" w:hAnsi="Times New Roman" w:cs="Times New Roman"/>
+                <w:sz w:val="20"/>
+                <w:szCs w:val="20"/>
+              </w:rPr>
+              <w:t>various system functionality</w:t>
+            </w:r>
+            <w:proofErr w:type="gramEnd"/>
+            <w:r>
+              <w:rPr>
+                <w:rFonts w:ascii="Times New Roman" w:hAnsi="Times New Roman" w:cs="Times New Roman"/>
+                <w:sz w:val="20"/>
+                <w:szCs w:val="20"/>
+              </w:rPr>
+              <w:t xml:space="preserve"> from scratch. There were no particularly</w:t>
+            </w:r>
+            <w:r>
+              <w:rPr>
+                <w:rFonts w:ascii="Times New Roman" w:hAnsi="Times New Roman" w:cs="Times New Roman"/>
+                <w:sz w:val="20"/>
+                <w:szCs w:val="20"/>
+              </w:rPr>
+              <w:t xml:space="preserve"> </w:t>
+            </w:r>
+            <w:r>
+              <w:rPr>
+                <w:rFonts w:ascii="Times New Roman" w:hAnsi="Times New Roman" w:cs="Times New Roman"/>
+                <w:sz w:val="20"/>
+                <w:szCs w:val="20"/>
+              </w:rPr>
+              <w:t xml:space="preserve">interesting or difficult </w:t>
+            </w:r>
+            <w:proofErr w:type="gramStart"/>
+            <w:r>
+              <w:rPr>
+                <w:rFonts w:ascii="Times New Roman" w:hAnsi="Times New Roman" w:cs="Times New Roman"/>
+                <w:sz w:val="20"/>
+                <w:szCs w:val="20"/>
+              </w:rPr>
+              <w:t>tasks,</w:t>
+            </w:r>
+            <w:proofErr w:type="gramEnd"/>
+            <w:r>
+              <w:rPr>
+                <w:rFonts w:ascii="Times New Roman" w:hAnsi="Times New Roman" w:cs="Times New Roman"/>
+                <w:sz w:val="20"/>
+                <w:szCs w:val="20"/>
+              </w:rPr>
+              <w:t xml:space="preserve"> they were all roughly the same.</w:t>
+            </w:r>
+          </w:p>
+          <w:p>
+            <w:pPr>
+              <w:pStyle w:val="TableContents"/>
+              <w:spacing w:line="312" w:lineRule="auto"/>
+              <w:jc w:val="both"/>
+              <w:rPr>
+                <w:rFonts w:ascii="Times New Roman" w:hAnsi="Times New Roman" w:cs="Times New Roman"/>
+                <w:sz w:val="20"/>
+                <w:szCs w:val="20"/>
+              </w:rPr>
+            </w:pPr>
+          </w:p>
+          <w:p>
+            <w:pPr>
+              <w:pStyle w:val="TableContents"/>
+              <w:spacing w:line="312" w:lineRule="auto"/>
+              <w:jc w:val="both"/>
+              <w:rPr>
+                <w:rFonts w:ascii="Times New Roman" w:hAnsi="Times New Roman" w:cs="Times New Roman"/>
+                <w:sz w:val="20"/>
+                <w:szCs w:val="20"/>
+              </w:rPr>
+            </w:pPr>
+            <w:r>
+              <w:rPr>
+                <w:rFonts w:ascii="Times New Roman" w:hAnsi="Times New Roman" w:cs="Times New Roman"/>
+                <w:sz w:val="20"/>
+                <w:szCs w:val="20"/>
+              </w:rPr>
+              <w:t>After 6 months of work, I quit the company due to staff reductions (project ended).</w:t>
             </w:r>
           </w:p>
           <w:p>
@@ -4988,110 +4615,47 @@
                 <w:b/>
                 <w:bCs/>
               </w:rPr>
-              <w:t>Programmer (</w:t>
-            </w:r>
-            <w:proofErr w:type="spellStart"/>
-            <w:r>
-              <w:rPr>
-                <w:rFonts w:ascii="Times New Roman" w:hAnsi="Times New Roman" w:cs="Times New Roman"/>
-                <w:b/>
-                <w:bCs/>
-              </w:rPr>
-              <w:t>Terrasoft</w:t>
-            </w:r>
-            <w:proofErr w:type="spellEnd"/>
-            <w:r>
-              <w:rPr>
-                <w:rFonts w:ascii="Times New Roman" w:hAnsi="Times New Roman" w:cs="Times New Roman"/>
-                <w:b/>
-                <w:bCs/>
-                <w:lang w:val="ru-RU"/>
-              </w:rPr>
-              <w:t> </w:t>
-            </w:r>
-            <w:r>
-              <w:rPr>
-                <w:rFonts w:ascii="Times New Roman" w:hAnsi="Times New Roman" w:cs="Times New Roman"/>
-                <w:b/>
-                <w:bCs/>
-              </w:rPr>
-              <w:t>BPM Online)</w:t>
-            </w:r>
-          </w:p>
-          <w:p>
-            <w:pPr>
-              <w:pStyle w:val="TableContents"/>
-              <w:spacing w:line="312" w:lineRule="auto"/>
-              <w:jc w:val="both"/>
-              <w:rPr>
-                <w:rFonts w:ascii="Times New Roman" w:hAnsi="Times New Roman" w:cs="Times New Roman"/>
-                <w:sz w:val="20"/>
-                <w:szCs w:val="20"/>
-              </w:rPr>
-            </w:pPr>
-            <w:r>
-              <w:rPr>
-                <w:rFonts w:ascii="Times New Roman" w:hAnsi="Times New Roman" w:cs="Times New Roman"/>
-                <w:sz w:val="20"/>
-                <w:szCs w:val="20"/>
-              </w:rPr>
-              <w:t>January 2017 — March 2018</w:t>
-            </w:r>
-          </w:p>
-          <w:p>
-            <w:pPr>
-              <w:pStyle w:val="TableContents"/>
-              <w:spacing w:line="312" w:lineRule="auto"/>
-              <w:jc w:val="both"/>
-              <w:rPr>
-                <w:rFonts w:ascii="Times New Roman" w:hAnsi="Times New Roman" w:cs="Times New Roman"/>
-                <w:sz w:val="20"/>
-                <w:szCs w:val="20"/>
-              </w:rPr>
-            </w:pPr>
-            <w:r>
-              <w:rPr>
-                <w:rFonts w:ascii="Times New Roman" w:hAnsi="Times New Roman" w:cs="Times New Roman"/>
-                <w:sz w:val="20"/>
-                <w:szCs w:val="20"/>
-              </w:rPr>
-              <w:t xml:space="preserve">TOPCRM LLC, </w:t>
-            </w:r>
-            <w:proofErr w:type="spellStart"/>
-            <w:r>
-              <w:rPr>
-                <w:rFonts w:ascii="Times New Roman" w:hAnsi="Times New Roman" w:cs="Times New Roman"/>
-                <w:sz w:val="20"/>
-                <w:szCs w:val="20"/>
-              </w:rPr>
-              <w:t>Sergiev</w:t>
-            </w:r>
-            <w:proofErr w:type="spellEnd"/>
-            <w:r>
-              <w:rPr>
-                <w:rFonts w:ascii="Times New Roman" w:hAnsi="Times New Roman" w:cs="Times New Roman"/>
-                <w:sz w:val="20"/>
-                <w:szCs w:val="20"/>
-              </w:rPr>
-              <w:t xml:space="preserve"> </w:t>
-            </w:r>
-            <w:proofErr w:type="spellStart"/>
-            <w:r>
-              <w:rPr>
-                <w:rFonts w:ascii="Times New Roman" w:hAnsi="Times New Roman" w:cs="Times New Roman"/>
-                <w:sz w:val="20"/>
-                <w:szCs w:val="20"/>
-              </w:rPr>
-              <w:t>Posad</w:t>
-            </w:r>
-            <w:proofErr w:type="spellEnd"/>
-            <w:r>
-              <w:rPr>
-                <w:rFonts w:ascii="Times New Roman" w:hAnsi="Times New Roman" w:cs="Times New Roman"/>
-                <w:sz w:val="20"/>
-                <w:szCs w:val="20"/>
-              </w:rPr>
-              <w:t>, Russia</w:t>
+              <w:t>Software Engineer</w:t>
+            </w:r>
+          </w:p>
+          <w:p>
+            <w:pPr>
+              <w:pStyle w:val="TableContents"/>
+              <w:spacing w:line="312" w:lineRule="auto"/>
+              <w:jc w:val="both"/>
+              <w:rPr>
+                <w:rFonts w:ascii="Times New Roman" w:hAnsi="Times New Roman" w:cs="Times New Roman"/>
+                <w:sz w:val="20"/>
+                <w:szCs w:val="20"/>
+              </w:rPr>
+            </w:pPr>
+            <w:r>
+              <w:rPr>
+                <w:rFonts w:ascii="Times New Roman" w:hAnsi="Times New Roman" w:cs="Times New Roman"/>
+                <w:sz w:val="20"/>
+                <w:szCs w:val="20"/>
+              </w:rPr>
+              <w:t>May 2018 — August 2018</w:t>
+            </w:r>
+          </w:p>
+          <w:p>
+            <w:pPr>
+              <w:pStyle w:val="TableContents"/>
+              <w:spacing w:line="312" w:lineRule="auto"/>
+              <w:jc w:val="both"/>
+              <w:rPr>
+                <w:rFonts w:ascii="Times New Roman" w:hAnsi="Times New Roman" w:cs="Times New Roman"/>
+                <w:sz w:val="20"/>
+                <w:szCs w:val="20"/>
+              </w:rPr>
+            </w:pPr>
+            <w:r>
+              <w:rPr>
+                <w:rFonts w:ascii="Times New Roman" w:hAnsi="Times New Roman" w:cs="Times New Roman"/>
+                <w:sz w:val="20"/>
+                <w:szCs w:val="20"/>
+              </w:rPr>
+              <w:t>EOS (Electronic Office Systems), Moscow, Russia</w:t>
             </w:r>
           </w:p>
           <w:p>
@@ -5166,25 +4730,7 @@
                 <w:sz w:val="20"/>
                 <w:szCs w:val="20"/>
               </w:rPr>
-              <w:t xml:space="preserve">Improving existing modules on the </w:t>
-            </w:r>
-            <w:proofErr w:type="spellStart"/>
-            <w:r>
-              <w:rPr>
-                <w:rFonts w:ascii="Times New Roman" w:hAnsi="Times New Roman" w:cs="Times New Roman"/>
-                <w:sz w:val="20"/>
-                <w:szCs w:val="20"/>
-              </w:rPr>
-              <w:t>Terrasoft</w:t>
-            </w:r>
-            <w:proofErr w:type="spellEnd"/>
-            <w:r>
-              <w:rPr>
-                <w:rFonts w:ascii="Times New Roman" w:hAnsi="Times New Roman" w:cs="Times New Roman"/>
-                <w:sz w:val="20"/>
-                <w:szCs w:val="20"/>
-              </w:rPr>
-              <w:t xml:space="preserve"> platform for the configuration of the CRM system.</w:t>
+              <w:t>Creating and improving an electronic document management system developed on the basis of the Microsoft SharePoint platform.</w:t>
             </w:r>
           </w:p>
           <w:p>
@@ -5209,7 +4755,7 @@
                 <w:sz w:val="20"/>
                 <w:szCs w:val="20"/>
               </w:rPr>
-              <w:t>Customizing and improving UI for the CRM system.</w:t>
+              <w:t>Participation in updating the system architecture on ASP.NET MVC/Core MVC.</w:t>
             </w:r>
           </w:p>
           <w:p>
@@ -5234,7 +4780,7 @@
                 <w:sz w:val="20"/>
                 <w:szCs w:val="20"/>
               </w:rPr>
-              <w:t>Developing business processes for the CRM system.</w:t>
+              <w:t>Participation in making technical decisions.</w:t>
             </w:r>
           </w:p>
           <w:p>
@@ -5259,6 +4805,356 @@
                 <w:sz w:val="20"/>
                 <w:szCs w:val="20"/>
               </w:rPr>
+              <w:t>Fixing user bugs.</w:t>
+            </w:r>
+          </w:p>
+          <w:p>
+            <w:pPr>
+              <w:pStyle w:val="TableContents"/>
+              <w:spacing w:line="312" w:lineRule="auto"/>
+              <w:jc w:val="both"/>
+              <w:rPr>
+                <w:rFonts w:ascii="Times New Roman" w:hAnsi="Times New Roman" w:cs="Times New Roman"/>
+                <w:sz w:val="20"/>
+                <w:szCs w:val="20"/>
+              </w:rPr>
+            </w:pPr>
+          </w:p>
+          <w:p>
+            <w:pPr>
+              <w:pStyle w:val="TableContents"/>
+              <w:spacing w:line="312" w:lineRule="auto"/>
+              <w:jc w:val="both"/>
+              <w:rPr>
+                <w:rFonts w:ascii="Times New Roman" w:hAnsi="Times New Roman" w:cs="Times New Roman"/>
+                <w:sz w:val="20"/>
+                <w:szCs w:val="20"/>
+              </w:rPr>
+            </w:pPr>
+            <w:r>
+              <w:rPr>
+                <w:rFonts w:ascii="Times New Roman" w:hAnsi="Times New Roman" w:cs="Times New Roman"/>
+                <w:sz w:val="20"/>
+                <w:szCs w:val="20"/>
+              </w:rPr>
+              <w:t>I got a second job as a software engineer at EOS LLC (electronic office systems) on May 28, 2018.</w:t>
+            </w:r>
+            <w:r>
+              <w:rPr>
+                <w:rFonts w:ascii="Times New Roman" w:hAnsi="Times New Roman" w:cs="Times New Roman"/>
+                <w:sz w:val="20"/>
+                <w:szCs w:val="20"/>
+              </w:rPr>
+              <w:t xml:space="preserve"> I was developing an electronic document management system developed on the basis of the Microsoft SharePoint platform. After 3 months of work, the company management could not find me the amount of work for my position, because the company hired me as a junior specialist, and I left the company. </w:t>
+            </w:r>
+          </w:p>
+          <w:p>
+            <w:pPr>
+              <w:pStyle w:val="TableContents"/>
+              <w:spacing w:line="312" w:lineRule="auto"/>
+              <w:jc w:val="both"/>
+              <w:rPr>
+                <w:rFonts w:ascii="Times New Roman" w:hAnsi="Times New Roman" w:cs="Times New Roman"/>
+                <w:sz w:val="20"/>
+                <w:szCs w:val="20"/>
+              </w:rPr>
+            </w:pPr>
+          </w:p>
+        </w:tc>
+      </w:tr>
+      <w:tr>
+        <w:tc>
+          <w:tcPr>
+            <w:tcW w:w="3779" w:type="dxa"/>
+            <w:shd w:val="clear" w:color="auto" w:fill="auto"/>
+          </w:tcPr>
+          <w:p>
+            <w:pPr>
+              <w:pStyle w:val="TableContents"/>
+              <w:spacing w:line="312" w:lineRule="auto"/>
+              <w:jc w:val="both"/>
+              <w:rPr>
+                <w:rFonts w:ascii="Times New Roman" w:hAnsi="Times New Roman" w:cs="Times New Roman"/>
+                <w:b/>
+                <w:bCs/>
+              </w:rPr>
+            </w:pPr>
+            <w:r>
+              <w:rPr>
+                <w:rFonts w:ascii="Times New Roman" w:hAnsi="Times New Roman" w:cs="Times New Roman"/>
+                <w:b/>
+                <w:bCs/>
+              </w:rPr>
+              <w:t>Programmer (</w:t>
+            </w:r>
+            <w:proofErr w:type="spellStart"/>
+            <w:r>
+              <w:rPr>
+                <w:rFonts w:ascii="Times New Roman" w:hAnsi="Times New Roman" w:cs="Times New Roman"/>
+                <w:b/>
+                <w:bCs/>
+              </w:rPr>
+              <w:t>Terrasoft</w:t>
+            </w:r>
+            <w:proofErr w:type="spellEnd"/>
+            <w:r>
+              <w:rPr>
+                <w:rFonts w:ascii="Times New Roman" w:hAnsi="Times New Roman" w:cs="Times New Roman"/>
+                <w:b/>
+                <w:bCs/>
+              </w:rPr>
+              <w:t> </w:t>
+            </w:r>
+            <w:r>
+              <w:rPr>
+                <w:rFonts w:ascii="Times New Roman" w:hAnsi="Times New Roman" w:cs="Times New Roman"/>
+                <w:b/>
+                <w:bCs/>
+              </w:rPr>
+              <w:t>BPM Online)</w:t>
+            </w:r>
+          </w:p>
+          <w:p>
+            <w:pPr>
+              <w:pStyle w:val="TableContents"/>
+              <w:spacing w:line="312" w:lineRule="auto"/>
+              <w:jc w:val="both"/>
+              <w:rPr>
+                <w:rFonts w:ascii="Times New Roman" w:hAnsi="Times New Roman" w:cs="Times New Roman"/>
+                <w:sz w:val="20"/>
+                <w:szCs w:val="20"/>
+              </w:rPr>
+            </w:pPr>
+            <w:r>
+              <w:rPr>
+                <w:rFonts w:ascii="Times New Roman" w:hAnsi="Times New Roman" w:cs="Times New Roman"/>
+                <w:sz w:val="20"/>
+                <w:szCs w:val="20"/>
+              </w:rPr>
+              <w:t>January 2017 — March 2018</w:t>
+            </w:r>
+          </w:p>
+          <w:p>
+            <w:pPr>
+              <w:pStyle w:val="TableContents"/>
+              <w:spacing w:line="312" w:lineRule="auto"/>
+              <w:jc w:val="both"/>
+              <w:rPr>
+                <w:rFonts w:ascii="Times New Roman" w:hAnsi="Times New Roman" w:cs="Times New Roman"/>
+                <w:sz w:val="20"/>
+                <w:szCs w:val="20"/>
+              </w:rPr>
+            </w:pPr>
+            <w:r>
+              <w:rPr>
+                <w:rFonts w:ascii="Times New Roman" w:hAnsi="Times New Roman" w:cs="Times New Roman"/>
+                <w:sz w:val="20"/>
+                <w:szCs w:val="20"/>
+              </w:rPr>
+              <w:t xml:space="preserve">TOPCRM LLC, </w:t>
+            </w:r>
+            <w:proofErr w:type="spellStart"/>
+            <w:r>
+              <w:rPr>
+                <w:rFonts w:ascii="Times New Roman" w:hAnsi="Times New Roman" w:cs="Times New Roman"/>
+                <w:sz w:val="20"/>
+                <w:szCs w:val="20"/>
+              </w:rPr>
+              <w:t>Sergiev</w:t>
+            </w:r>
+            <w:proofErr w:type="spellEnd"/>
+            <w:r>
+              <w:rPr>
+                <w:rFonts w:ascii="Times New Roman" w:hAnsi="Times New Roman" w:cs="Times New Roman"/>
+                <w:sz w:val="20"/>
+                <w:szCs w:val="20"/>
+              </w:rPr>
+              <w:t xml:space="preserve"> </w:t>
+            </w:r>
+            <w:proofErr w:type="spellStart"/>
+            <w:r>
+              <w:rPr>
+                <w:rFonts w:ascii="Times New Roman" w:hAnsi="Times New Roman" w:cs="Times New Roman"/>
+                <w:sz w:val="20"/>
+                <w:szCs w:val="20"/>
+              </w:rPr>
+              <w:t>Posad</w:t>
+            </w:r>
+            <w:proofErr w:type="spellEnd"/>
+            <w:r>
+              <w:rPr>
+                <w:rFonts w:ascii="Times New Roman" w:hAnsi="Times New Roman" w:cs="Times New Roman"/>
+                <w:sz w:val="20"/>
+                <w:szCs w:val="20"/>
+              </w:rPr>
+              <w:t>, Russia</w:t>
+            </w:r>
+          </w:p>
+          <w:p>
+            <w:pPr>
+              <w:pStyle w:val="TableContents"/>
+              <w:spacing w:line="312" w:lineRule="auto"/>
+              <w:jc w:val="both"/>
+              <w:rPr>
+                <w:rFonts w:ascii="Times New Roman" w:hAnsi="Times New Roman" w:cs="Times New Roman"/>
+              </w:rPr>
+            </w:pPr>
+            <w:hyperlink r:id="rId28">
+              <w:r>
+                <w:rPr>
+                  <w:rStyle w:val="InternetLink"/>
+                  <w:rFonts w:ascii="Times New Roman" w:hAnsi="Times New Roman" w:cs="Times New Roman"/>
+                  <w:sz w:val="20"/>
+                  <w:szCs w:val="20"/>
+                </w:rPr>
+                <w:t>Official site</w:t>
+              </w:r>
+            </w:hyperlink>
+          </w:p>
+        </w:tc>
+        <w:tc>
+          <w:tcPr>
+            <w:tcW w:w="7265" w:type="dxa"/>
+            <w:shd w:val="clear" w:color="auto" w:fill="auto"/>
+          </w:tcPr>
+          <w:p>
+            <w:pPr>
+              <w:pStyle w:val="TableContents"/>
+              <w:spacing w:line="312" w:lineRule="auto"/>
+              <w:jc w:val="both"/>
+              <w:rPr>
+                <w:rFonts w:ascii="Times New Roman" w:hAnsi="Times New Roman" w:cs="Times New Roman"/>
+                <w:b/>
+                <w:bCs/>
+                <w:szCs w:val="28"/>
+                <w:lang w:val="ru-RU"/>
+              </w:rPr>
+            </w:pPr>
+            <w:r>
+              <w:rPr>
+                <w:rFonts w:ascii="Times New Roman" w:hAnsi="Times New Roman" w:cs="Times New Roman"/>
+                <w:b/>
+                <w:bCs/>
+                <w:szCs w:val="28"/>
+              </w:rPr>
+              <w:t>Responsibilities:</w:t>
+            </w:r>
+          </w:p>
+          <w:p>
+            <w:pPr>
+              <w:pStyle w:val="TableContents"/>
+              <w:numPr>
+                <w:ilvl w:val="0"/>
+                <w:numId w:val="6"/>
+              </w:numPr>
+              <w:spacing w:line="312" w:lineRule="auto"/>
+              <w:ind w:left="0" w:firstLine="0"/>
+              <w:jc w:val="both"/>
+              <w:rPr>
+                <w:rFonts w:ascii="Times New Roman" w:hAnsi="Times New Roman" w:cs="Times New Roman"/>
+                <w:sz w:val="20"/>
+                <w:szCs w:val="20"/>
+              </w:rPr>
+            </w:pPr>
+            <w:r>
+              <w:rPr>
+                <w:rFonts w:ascii="Times New Roman" w:hAnsi="Times New Roman" w:cs="Times New Roman"/>
+                <w:sz w:val="20"/>
+                <w:szCs w:val="20"/>
+              </w:rPr>
+              <w:t xml:space="preserve">Improving existing modules on the </w:t>
+            </w:r>
+            <w:proofErr w:type="spellStart"/>
+            <w:r>
+              <w:rPr>
+                <w:rFonts w:ascii="Times New Roman" w:hAnsi="Times New Roman" w:cs="Times New Roman"/>
+                <w:sz w:val="20"/>
+                <w:szCs w:val="20"/>
+              </w:rPr>
+              <w:t>Terrasoft</w:t>
+            </w:r>
+            <w:proofErr w:type="spellEnd"/>
+            <w:r>
+              <w:rPr>
+                <w:rFonts w:ascii="Times New Roman" w:hAnsi="Times New Roman" w:cs="Times New Roman"/>
+                <w:sz w:val="20"/>
+                <w:szCs w:val="20"/>
+              </w:rPr>
+              <w:t xml:space="preserve"> platform for the configuration of the CRM system.</w:t>
+            </w:r>
+          </w:p>
+          <w:p>
+            <w:pPr>
+              <w:pStyle w:val="TableContents"/>
+              <w:numPr>
+                <w:ilvl w:val="0"/>
+                <w:numId w:val="6"/>
+              </w:numPr>
+              <w:spacing w:line="312" w:lineRule="auto"/>
+              <w:ind w:left="0" w:firstLine="0"/>
+              <w:jc w:val="both"/>
+              <w:rPr>
+                <w:rFonts w:ascii="Times New Roman" w:hAnsi="Times New Roman" w:cs="Times New Roman"/>
+                <w:sz w:val="20"/>
+                <w:szCs w:val="20"/>
+              </w:rPr>
+            </w:pPr>
+            <w:r>
+              <w:rPr>
+                <w:rFonts w:ascii="Times New Roman" w:hAnsi="Times New Roman" w:cs="Times New Roman"/>
+                <w:sz w:val="20"/>
+                <w:szCs w:val="20"/>
+              </w:rPr>
+              <w:t>Customizing and improving UI for the CRM system.</w:t>
+            </w:r>
+          </w:p>
+          <w:p>
+            <w:pPr>
+              <w:pStyle w:val="TableContents"/>
+              <w:numPr>
+                <w:ilvl w:val="0"/>
+                <w:numId w:val="6"/>
+              </w:numPr>
+              <w:spacing w:line="312" w:lineRule="auto"/>
+              <w:ind w:left="0" w:firstLine="0"/>
+              <w:jc w:val="both"/>
+              <w:rPr>
+                <w:rFonts w:ascii="Times New Roman" w:hAnsi="Times New Roman" w:cs="Times New Roman"/>
+                <w:sz w:val="20"/>
+                <w:szCs w:val="20"/>
+              </w:rPr>
+            </w:pPr>
+            <w:r>
+              <w:rPr>
+                <w:rFonts w:ascii="Times New Roman" w:hAnsi="Times New Roman" w:cs="Times New Roman"/>
+                <w:sz w:val="20"/>
+                <w:szCs w:val="20"/>
+              </w:rPr>
+              <w:t>Developing business processes for the CRM system.</w:t>
+            </w:r>
+          </w:p>
+          <w:p>
+            <w:pPr>
+              <w:pStyle w:val="TableContents"/>
+              <w:numPr>
+                <w:ilvl w:val="0"/>
+                <w:numId w:val="6"/>
+              </w:numPr>
+              <w:spacing w:line="312" w:lineRule="auto"/>
+              <w:ind w:left="0" w:firstLine="0"/>
+              <w:jc w:val="both"/>
+              <w:rPr>
+                <w:rFonts w:ascii="Times New Roman" w:hAnsi="Times New Roman" w:cs="Times New Roman"/>
+                <w:sz w:val="20"/>
+                <w:szCs w:val="20"/>
+              </w:rPr>
+            </w:pPr>
+            <w:r>
+              <w:rPr>
+                <w:rFonts w:ascii="Times New Roman" w:hAnsi="Times New Roman" w:cs="Times New Roman"/>
+                <w:sz w:val="20"/>
+                <w:szCs w:val="20"/>
+              </w:rPr>
               <w:t>Configuring the CRM system.</w:t>
             </w:r>
           </w:p>
@@ -5434,6 +5330,7 @@
           <w:rFonts w:ascii="Times New Roman" w:hAnsi="Times New Roman" w:cs="Times New Roman"/>
           <w:sz w:val="20"/>
           <w:szCs w:val="20"/>
+          <w:lang w:val="ru-RU"/>
         </w:rPr>
       </w:pPr>
     </w:p>
@@ -5446,6 +5343,7 @@
           <w:rFonts w:ascii="Times New Roman" w:hAnsi="Times New Roman" w:cs="Times New Roman"/>
           <w:sz w:val="20"/>
           <w:szCs w:val="20"/>
+          <w:lang w:val="ru-RU"/>
         </w:rPr>
       </w:pPr>
     </w:p>
@@ -5456,6 +5354,46 @@
         <w:jc w:val="both"/>
         <w:rPr>
           <w:rFonts w:ascii="Times New Roman" w:hAnsi="Times New Roman" w:cs="Times New Roman"/>
+          <w:sz w:val="20"/>
+          <w:szCs w:val="20"/>
+          <w:lang w:val="ru-RU"/>
+        </w:rPr>
+      </w:pPr>
+    </w:p>
+    <w:p>
+      <w:pPr>
+        <w:pStyle w:val="a3"/>
+        <w:spacing w:after="0" w:line="312" w:lineRule="auto"/>
+        <w:jc w:val="both"/>
+        <w:rPr>
+          <w:rFonts w:ascii="Times New Roman" w:hAnsi="Times New Roman" w:cs="Times New Roman"/>
+          <w:sz w:val="20"/>
+          <w:szCs w:val="20"/>
+          <w:lang w:val="ru-RU"/>
+        </w:rPr>
+      </w:pPr>
+      <w:bookmarkStart w:id="0" w:name="_GoBack"/>
+      <w:bookmarkEnd w:id="0"/>
+    </w:p>
+    <w:p>
+      <w:pPr>
+        <w:pStyle w:val="a3"/>
+        <w:spacing w:after="0" w:line="312" w:lineRule="auto"/>
+        <w:jc w:val="both"/>
+        <w:rPr>
+          <w:rFonts w:ascii="Times New Roman" w:hAnsi="Times New Roman" w:cs="Times New Roman"/>
+          <w:sz w:val="20"/>
+          <w:szCs w:val="20"/>
+        </w:rPr>
+      </w:pPr>
+    </w:p>
+    <w:p>
+      <w:pPr>
+        <w:pStyle w:val="a3"/>
+        <w:spacing w:after="0" w:line="312" w:lineRule="auto"/>
+        <w:jc w:val="both"/>
+        <w:rPr>
+          <w:rFonts w:ascii="Times New Roman" w:hAnsi="Times New Roman" w:cs="Times New Roman"/>
         </w:rPr>
       </w:pPr>
       <w:r>
@@ -5466,6 +5404,7 @@
           <w:szCs w:val="36"/>
           <w:u w:val="single"/>
         </w:rPr>
+        <w:lastRenderedPageBreak/>
         <w:t>Education</w:t>
       </w:r>
       <w:r>
@@ -5669,7 +5608,7 @@
                 <w:rFonts w:ascii="Times New Roman" w:hAnsi="Times New Roman" w:cs="Times New Roman"/>
               </w:rPr>
             </w:pPr>
-            <w:hyperlink r:id="rId28">
+            <w:hyperlink r:id="rId29">
               <w:r>
                 <w:rPr>
                   <w:rStyle w:val="InternetLink"/>
@@ -6079,7 +6018,7 @@
                 <w:rFonts w:ascii="Times New Roman" w:hAnsi="Times New Roman" w:cs="Times New Roman"/>
               </w:rPr>
             </w:pPr>
-            <w:hyperlink r:id="rId29">
+            <w:hyperlink r:id="rId30">
               <w:r>
                 <w:rPr>
                   <w:rStyle w:val="InternetLink"/>
@@ -6148,7 +6087,7 @@
               </w:rPr>
               <w:t xml:space="preserve">Ruby on Rails intensive course. </w:t>
             </w:r>
-            <w:hyperlink r:id="rId30">
+            <w:hyperlink r:id="rId31">
               <w:r>
                 <w:rPr>
                   <w:rStyle w:val="InternetLink"/>
@@ -6229,7 +6168,7 @@
                 <w:rFonts w:ascii="Times New Roman" w:hAnsi="Times New Roman" w:cs="Times New Roman"/>
               </w:rPr>
             </w:pPr>
-            <w:hyperlink r:id="rId31">
+            <w:hyperlink r:id="rId32">
               <w:r>
                 <w:rPr>
                   <w:rStyle w:val="InternetLink"/>
@@ -6326,7 +6265,7 @@
               </w:rPr>
               <w:t xml:space="preserve">English Course. Certificates: </w:t>
             </w:r>
-            <w:hyperlink r:id="rId32">
+            <w:hyperlink r:id="rId33">
               <w:r>
                 <w:rPr>
                   <w:rStyle w:val="InternetLink"/>
@@ -6345,7 +6284,7 @@
               </w:rPr>
               <w:t xml:space="preserve"> </w:t>
             </w:r>
-            <w:hyperlink r:id="rId33">
+            <w:hyperlink r:id="rId34">
               <w:r>
                 <w:rPr>
                   <w:rStyle w:val="InternetLink"/>
@@ -6364,7 +6303,7 @@
               </w:rPr>
               <w:t xml:space="preserve"> </w:t>
             </w:r>
-            <w:hyperlink r:id="rId34">
+            <w:hyperlink r:id="rId35">
               <w:r>
                 <w:rPr>
                   <w:rStyle w:val="InternetLink"/>

</xml_diff>